<commit_message>
Aggiunta parte di R alla relazione finale
</commit_message>
<xml_diff>
--- a/final results/Relazione.docx
+++ b/final results/Relazione.docx
@@ -419,8 +419,6 @@
           <w:rFonts w:asciiTheme="minorHAnsi" w:hAnsiTheme="minorHAnsi" w:cs="Times New Roman"/>
         </w:rPr>
       </w:pPr>
-      <w:bookmarkStart w:id="3" w:name="_GoBack"/>
-      <w:bookmarkEnd w:id="3"/>
     </w:p>
     <w:p>
       <w:pPr>
@@ -1943,21 +1941,8 @@
           <w:sz w:val="28"/>
           <w:szCs w:val="28"/>
         </w:rPr>
-        <w:t xml:space="preserve">out of </w:t>
-      </w:r>
-      <w:proofErr w:type="spellStart"/>
-      <w:r>
-        <w:rPr>
-          <w:rFonts w:asciiTheme="minorHAnsi" w:hAnsiTheme="minorHAnsi"/>
-          <w:bCs/>
-          <w:i/>
-          <w:iCs/>
-          <w:sz w:val="28"/>
-          <w:szCs w:val="28"/>
-        </w:rPr>
-        <w:t>memory</w:t>
-      </w:r>
-      <w:proofErr w:type="spellEnd"/>
+        <w:t>out of memory</w:t>
+      </w:r>
       <w:r>
         <w:rPr>
           <w:rFonts w:asciiTheme="minorHAnsi" w:hAnsiTheme="minorHAnsi"/>
@@ -2159,6 +2144,610 @@
         </w:rPr>
         <w:lastRenderedPageBreak/>
         <w:t>R</w:t>
+      </w:r>
+    </w:p>
+    <w:p>
+      <w:pPr>
+        <w:rPr>
+          <w:rFonts w:asciiTheme="minorHAnsi" w:hAnsiTheme="minorHAnsi"/>
+          <w:b/>
+          <w:sz w:val="48"/>
+          <w:szCs w:val="48"/>
+        </w:rPr>
+      </w:pPr>
+    </w:p>
+    <w:p>
+      <w:pPr>
+        <w:rPr>
+          <w:rFonts w:asciiTheme="minorHAnsi" w:hAnsiTheme="minorHAnsi"/>
+          <w:bCs/>
+          <w:sz w:val="28"/>
+          <w:szCs w:val="28"/>
+        </w:rPr>
+      </w:pPr>
+      <w:r>
+        <w:rPr>
+          <w:rFonts w:asciiTheme="minorHAnsi" w:hAnsiTheme="minorHAnsi"/>
+          <w:bCs/>
+          <w:sz w:val="28"/>
+          <w:szCs w:val="28"/>
+        </w:rPr>
+        <w:t>R è un linguaggio di programmazione e ambiente di sviluppo opensource disponibile per diversi sistemi operativi, tra i quali Linux e Windows.</w:t>
+      </w:r>
+    </w:p>
+    <w:p>
+      <w:pPr>
+        <w:rPr>
+          <w:rFonts w:asciiTheme="minorHAnsi" w:hAnsiTheme="minorHAnsi"/>
+          <w:bCs/>
+          <w:sz w:val="28"/>
+          <w:szCs w:val="28"/>
+        </w:rPr>
+      </w:pPr>
+      <w:r>
+        <w:rPr>
+          <w:rFonts w:asciiTheme="minorHAnsi" w:hAnsiTheme="minorHAnsi"/>
+          <w:bCs/>
+          <w:sz w:val="28"/>
+          <w:szCs w:val="28"/>
+        </w:rPr>
+        <w:t xml:space="preserve">Inizialmente il codice è stato scritto sfruttando la libreria </w:t>
+      </w:r>
+      <w:r>
+        <w:rPr>
+          <w:rFonts w:asciiTheme="minorHAnsi" w:hAnsiTheme="minorHAnsi"/>
+          <w:bCs/>
+          <w:i/>
+          <w:iCs/>
+          <w:sz w:val="28"/>
+          <w:szCs w:val="28"/>
+        </w:rPr>
+        <w:t>Matrix</w:t>
+      </w:r>
+      <w:r>
+        <w:rPr>
+          <w:rFonts w:asciiTheme="minorHAnsi" w:hAnsiTheme="minorHAnsi"/>
+          <w:bCs/>
+          <w:sz w:val="28"/>
+          <w:szCs w:val="28"/>
+        </w:rPr>
+        <w:t xml:space="preserve"> ma, dopo aver riscontrato che con essa non era possibili leggere matrici particolarmente grandi, abbiamo deciso di ricorrere alla libreria </w:t>
+      </w:r>
+      <w:r>
+        <w:rPr>
+          <w:rFonts w:asciiTheme="minorHAnsi" w:hAnsiTheme="minorHAnsi"/>
+          <w:bCs/>
+          <w:i/>
+          <w:iCs/>
+          <w:sz w:val="28"/>
+          <w:szCs w:val="28"/>
+        </w:rPr>
+        <w:t>spam</w:t>
+      </w:r>
+      <w:r>
+        <w:rPr>
+          <w:rFonts w:asciiTheme="minorHAnsi" w:hAnsiTheme="minorHAnsi"/>
+          <w:bCs/>
+          <w:sz w:val="28"/>
+          <w:szCs w:val="28"/>
+        </w:rPr>
+        <w:t xml:space="preserve">. Come riporta la documentazione ufficiale, infatti, questa libreria è “veloce e scalabile, con il pacchetto di estensione </w:t>
+      </w:r>
+      <w:r>
+        <w:rPr>
+          <w:rFonts w:asciiTheme="minorHAnsi" w:hAnsiTheme="minorHAnsi"/>
+          <w:bCs/>
+          <w:i/>
+          <w:iCs/>
+          <w:sz w:val="28"/>
+          <w:szCs w:val="28"/>
+        </w:rPr>
+        <w:t>spam64</w:t>
+      </w:r>
+      <w:r>
+        <w:rPr>
+          <w:rFonts w:asciiTheme="minorHAnsi" w:hAnsiTheme="minorHAnsi"/>
+          <w:bCs/>
+          <w:sz w:val="28"/>
+          <w:szCs w:val="28"/>
+        </w:rPr>
+        <w:t xml:space="preserve">” e implementa la funzione che permette di effettuare la decomposizione di </w:t>
+      </w:r>
+      <w:proofErr w:type="spellStart"/>
+      <w:r>
+        <w:rPr>
+          <w:rFonts w:asciiTheme="minorHAnsi" w:hAnsiTheme="minorHAnsi"/>
+          <w:bCs/>
+          <w:sz w:val="28"/>
+          <w:szCs w:val="28"/>
+        </w:rPr>
+        <w:t>Choleksy</w:t>
+      </w:r>
+      <w:proofErr w:type="spellEnd"/>
+      <w:r>
+        <w:rPr>
+          <w:rFonts w:asciiTheme="minorHAnsi" w:hAnsiTheme="minorHAnsi"/>
+          <w:bCs/>
+          <w:sz w:val="28"/>
+          <w:szCs w:val="28"/>
+        </w:rPr>
+        <w:t>.</w:t>
+      </w:r>
+    </w:p>
+    <w:p>
+      <w:pPr>
+        <w:rPr>
+          <w:rFonts w:asciiTheme="minorHAnsi" w:hAnsiTheme="minorHAnsi"/>
+          <w:bCs/>
+          <w:sz w:val="28"/>
+          <w:szCs w:val="28"/>
+        </w:rPr>
+      </w:pPr>
+      <w:r>
+        <w:rPr>
+          <w:rFonts w:asciiTheme="minorHAnsi" w:hAnsiTheme="minorHAnsi"/>
+          <w:bCs/>
+          <w:sz w:val="28"/>
+          <w:szCs w:val="28"/>
+        </w:rPr>
+        <w:t xml:space="preserve">Importiamo la matrice con la funzione </w:t>
+      </w:r>
+      <w:r>
+        <w:rPr>
+          <w:rFonts w:asciiTheme="minorHAnsi" w:hAnsiTheme="minorHAnsi"/>
+          <w:bCs/>
+          <w:i/>
+          <w:iCs/>
+          <w:sz w:val="28"/>
+          <w:szCs w:val="28"/>
+        </w:rPr>
+        <w:t>read.MM</w:t>
+      </w:r>
+      <w:r>
+        <w:rPr>
+          <w:rFonts w:asciiTheme="minorHAnsi" w:hAnsiTheme="minorHAnsi"/>
+          <w:bCs/>
+          <w:sz w:val="28"/>
+          <w:szCs w:val="28"/>
+        </w:rPr>
+        <w:t>, che ci permette di salvarla in formato sparso.</w:t>
+      </w:r>
+    </w:p>
+    <w:p>
+      <w:pPr>
+        <w:rPr>
+          <w:rFonts w:asciiTheme="minorHAnsi" w:hAnsiTheme="minorHAnsi"/>
+          <w:bCs/>
+          <w:sz w:val="28"/>
+          <w:szCs w:val="28"/>
+        </w:rPr>
+      </w:pPr>
+      <w:r>
+        <w:rPr>
+          <w:rFonts w:asciiTheme="minorHAnsi" w:hAnsiTheme="minorHAnsi"/>
+          <w:bCs/>
+          <w:sz w:val="28"/>
+          <w:szCs w:val="28"/>
+        </w:rPr>
+        <w:t xml:space="preserve">Grazie al comando </w:t>
+      </w:r>
+      <w:proofErr w:type="spellStart"/>
+      <w:r>
+        <w:rPr>
+          <w:rFonts w:asciiTheme="minorHAnsi" w:hAnsiTheme="minorHAnsi"/>
+          <w:bCs/>
+          <w:i/>
+          <w:iCs/>
+          <w:sz w:val="28"/>
+          <w:szCs w:val="28"/>
+        </w:rPr>
+        <w:t>chol.spam</w:t>
+      </w:r>
+      <w:proofErr w:type="spellEnd"/>
+      <w:r>
+        <w:rPr>
+          <w:rFonts w:asciiTheme="minorHAnsi" w:hAnsiTheme="minorHAnsi"/>
+          <w:bCs/>
+          <w:sz w:val="28"/>
+          <w:szCs w:val="28"/>
+        </w:rPr>
+        <w:t xml:space="preserve"> effettuiamo la decomposizione di </w:t>
+      </w:r>
+      <w:proofErr w:type="spellStart"/>
+      <w:r>
+        <w:rPr>
+          <w:rFonts w:asciiTheme="minorHAnsi" w:hAnsiTheme="minorHAnsi"/>
+          <w:bCs/>
+          <w:sz w:val="28"/>
+          <w:szCs w:val="28"/>
+        </w:rPr>
+        <w:t>Cholesky</w:t>
+      </w:r>
+      <w:proofErr w:type="spellEnd"/>
+      <w:r>
+        <w:rPr>
+          <w:rFonts w:asciiTheme="minorHAnsi" w:hAnsiTheme="minorHAnsi"/>
+          <w:bCs/>
+          <w:sz w:val="28"/>
+          <w:szCs w:val="28"/>
+        </w:rPr>
+        <w:t xml:space="preserve"> sulla matrice in esame. Essa deve essere simmetrica e definita positiva: queste due caratteristiche vengono verificate automaticamente dalla funzione stessa, che restituisce un errore se queste non sono rispettate, motivo per il quale è stato inserito un </w:t>
+      </w:r>
+      <w:proofErr w:type="spellStart"/>
+      <w:r>
+        <w:rPr>
+          <w:rFonts w:asciiTheme="minorHAnsi" w:hAnsiTheme="minorHAnsi"/>
+          <w:bCs/>
+          <w:sz w:val="28"/>
+          <w:szCs w:val="28"/>
+        </w:rPr>
+        <w:t>try</w:t>
+      </w:r>
+      <w:proofErr w:type="spellEnd"/>
+      <w:r>
+        <w:rPr>
+          <w:rFonts w:asciiTheme="minorHAnsi" w:hAnsiTheme="minorHAnsi"/>
+          <w:bCs/>
+          <w:sz w:val="28"/>
+          <w:szCs w:val="28"/>
+        </w:rPr>
+        <w:t>-catch.</w:t>
+      </w:r>
+    </w:p>
+    <w:p>
+      <w:pPr>
+        <w:rPr>
+          <w:rFonts w:asciiTheme="minorHAnsi" w:hAnsiTheme="minorHAnsi"/>
+          <w:bCs/>
+          <w:sz w:val="28"/>
+          <w:szCs w:val="28"/>
+        </w:rPr>
+      </w:pPr>
+    </w:p>
+    <w:p>
+      <w:pPr>
+        <w:jc w:val="center"/>
+        <w:rPr>
+          <w:rFonts w:asciiTheme="minorHAnsi" w:hAnsiTheme="minorHAnsi"/>
+          <w:bCs/>
+          <w:sz w:val="28"/>
+          <w:szCs w:val="28"/>
+        </w:rPr>
+      </w:pPr>
+      <w:r>
+        <w:rPr>
+          <w:noProof/>
+          <w:sz w:val="28"/>
+          <w:szCs w:val="28"/>
+        </w:rPr>
+        <w:drawing>
+          <wp:inline distT="0" distB="0" distL="0" distR="0" wp14:anchorId="5C7EEDDD" wp14:editId="0C780EF4">
+            <wp:extent cx="5953197" cy="1886400"/>
+            <wp:effectExtent l="0" t="0" r="0" b="0"/>
+            <wp:docPr id="11" name="Immagine 11"/>
+            <wp:cNvGraphicFramePr>
+              <a:graphicFrameLocks xmlns:a="http://schemas.openxmlformats.org/drawingml/2006/main" noChangeAspect="1"/>
+            </wp:cNvGraphicFramePr>
+            <a:graphic xmlns:a="http://schemas.openxmlformats.org/drawingml/2006/main">
+              <a:graphicData uri="http://schemas.openxmlformats.org/drawingml/2006/picture">
+                <pic:pic xmlns:pic="http://schemas.openxmlformats.org/drawingml/2006/picture">
+                  <pic:nvPicPr>
+                    <pic:cNvPr id="1" name=""/>
+                    <pic:cNvPicPr/>
+                  </pic:nvPicPr>
+                  <pic:blipFill rotWithShape="1">
+                    <a:blip r:embed="rId12"/>
+                    <a:srcRect l="4359" t="23295" r="48114" b="54114"/>
+                    <a:stretch/>
+                  </pic:blipFill>
+                  <pic:spPr bwMode="auto">
+                    <a:xfrm>
+                      <a:off x="0" y="0"/>
+                      <a:ext cx="6058205" cy="1919674"/>
+                    </a:xfrm>
+                    <a:prstGeom prst="rect">
+                      <a:avLst/>
+                    </a:prstGeom>
+                    <a:ln>
+                      <a:noFill/>
+                    </a:ln>
+                    <a:extLst>
+                      <a:ext uri="{53640926-AAD7-44D8-BBD7-CCE9431645EC}">
+                        <a14:shadowObscured xmlns:a14="http://schemas.microsoft.com/office/drawing/2010/main"/>
+                      </a:ext>
+                    </a:extLst>
+                  </pic:spPr>
+                </pic:pic>
+              </a:graphicData>
+            </a:graphic>
+          </wp:inline>
+        </w:drawing>
+      </w:r>
+    </w:p>
+    <w:p>
+      <w:pPr>
+        <w:rPr>
+          <w:rFonts w:asciiTheme="minorHAnsi" w:hAnsiTheme="minorHAnsi"/>
+          <w:bCs/>
+          <w:sz w:val="28"/>
+          <w:szCs w:val="28"/>
+        </w:rPr>
+      </w:pPr>
+      <w:r>
+        <w:rPr>
+          <w:rFonts w:asciiTheme="minorHAnsi" w:hAnsiTheme="minorHAnsi"/>
+          <w:bCs/>
+          <w:sz w:val="28"/>
+          <w:szCs w:val="28"/>
+        </w:rPr>
+        <w:lastRenderedPageBreak/>
+        <w:t xml:space="preserve">La libreria in uso implementa anche la funzione </w:t>
+      </w:r>
+      <w:proofErr w:type="spellStart"/>
+      <w:proofErr w:type="gramStart"/>
+      <w:r>
+        <w:rPr>
+          <w:rFonts w:asciiTheme="minorHAnsi" w:hAnsiTheme="minorHAnsi"/>
+          <w:bCs/>
+          <w:i/>
+          <w:iCs/>
+          <w:sz w:val="28"/>
+          <w:szCs w:val="28"/>
+        </w:rPr>
+        <w:t>solve.spam</w:t>
+      </w:r>
+      <w:proofErr w:type="spellEnd"/>
+      <w:proofErr w:type="gramEnd"/>
+      <w:r>
+        <w:rPr>
+          <w:rFonts w:asciiTheme="minorHAnsi" w:hAnsiTheme="minorHAnsi"/>
+          <w:bCs/>
+          <w:sz w:val="28"/>
+          <w:szCs w:val="28"/>
+        </w:rPr>
+        <w:t xml:space="preserve"> che, dato in input il risultato della funzione </w:t>
+      </w:r>
+      <w:proofErr w:type="spellStart"/>
+      <w:r>
+        <w:rPr>
+          <w:rFonts w:asciiTheme="minorHAnsi" w:hAnsiTheme="minorHAnsi"/>
+          <w:bCs/>
+          <w:i/>
+          <w:iCs/>
+          <w:sz w:val="28"/>
+          <w:szCs w:val="28"/>
+        </w:rPr>
+        <w:t>chol.spam</w:t>
+      </w:r>
+      <w:proofErr w:type="spellEnd"/>
+      <w:r>
+        <w:rPr>
+          <w:rFonts w:asciiTheme="minorHAnsi" w:hAnsiTheme="minorHAnsi"/>
+          <w:bCs/>
+          <w:sz w:val="28"/>
+          <w:szCs w:val="28"/>
+        </w:rPr>
+        <w:t xml:space="preserve">, calcola direttamente il risultato del sistema lineare, combinando in maniera opportuna </w:t>
+      </w:r>
+      <w:proofErr w:type="spellStart"/>
+      <w:r>
+        <w:rPr>
+          <w:rFonts w:asciiTheme="minorHAnsi" w:hAnsiTheme="minorHAnsi"/>
+          <w:bCs/>
+          <w:i/>
+          <w:iCs/>
+          <w:sz w:val="28"/>
+          <w:szCs w:val="28"/>
+        </w:rPr>
+        <w:t>backsolve</w:t>
+      </w:r>
+      <w:proofErr w:type="spellEnd"/>
+      <w:r>
+        <w:rPr>
+          <w:rFonts w:asciiTheme="minorHAnsi" w:hAnsiTheme="minorHAnsi"/>
+          <w:bCs/>
+          <w:sz w:val="28"/>
+          <w:szCs w:val="28"/>
+        </w:rPr>
+        <w:t xml:space="preserve"> e </w:t>
+      </w:r>
+      <w:proofErr w:type="spellStart"/>
+      <w:r>
+        <w:rPr>
+          <w:rFonts w:asciiTheme="minorHAnsi" w:hAnsiTheme="minorHAnsi"/>
+          <w:bCs/>
+          <w:i/>
+          <w:iCs/>
+          <w:sz w:val="28"/>
+          <w:szCs w:val="28"/>
+        </w:rPr>
+        <w:t>forwardsolve</w:t>
+      </w:r>
+      <w:proofErr w:type="spellEnd"/>
+      <w:r>
+        <w:rPr>
+          <w:rFonts w:asciiTheme="minorHAnsi" w:hAnsiTheme="minorHAnsi"/>
+          <w:bCs/>
+          <w:sz w:val="28"/>
+          <w:szCs w:val="28"/>
+        </w:rPr>
+        <w:t xml:space="preserve"> (dato R risultato di </w:t>
+      </w:r>
+      <w:proofErr w:type="spellStart"/>
+      <w:r>
+        <w:rPr>
+          <w:rFonts w:asciiTheme="minorHAnsi" w:hAnsiTheme="minorHAnsi"/>
+          <w:bCs/>
+          <w:i/>
+          <w:iCs/>
+          <w:sz w:val="28"/>
+          <w:szCs w:val="28"/>
+        </w:rPr>
+        <w:t>chol.spam</w:t>
+      </w:r>
+      <w:proofErr w:type="spellEnd"/>
+      <w:r>
+        <w:rPr>
+          <w:rFonts w:asciiTheme="minorHAnsi" w:hAnsiTheme="minorHAnsi"/>
+          <w:bCs/>
+          <w:sz w:val="28"/>
+          <w:szCs w:val="28"/>
+        </w:rPr>
+        <w:t xml:space="preserve">, calcoliamo </w:t>
+      </w:r>
+      <w:proofErr w:type="spellStart"/>
+      <w:r>
+        <w:rPr>
+          <w:rFonts w:asciiTheme="minorHAnsi" w:hAnsiTheme="minorHAnsi"/>
+          <w:bCs/>
+          <w:i/>
+          <w:iCs/>
+          <w:sz w:val="28"/>
+          <w:szCs w:val="28"/>
+        </w:rPr>
+        <w:t>backsolve</w:t>
+      </w:r>
+      <w:proofErr w:type="spellEnd"/>
+      <w:r>
+        <w:rPr>
+          <w:rFonts w:asciiTheme="minorHAnsi" w:hAnsiTheme="minorHAnsi"/>
+          <w:bCs/>
+          <w:i/>
+          <w:iCs/>
+          <w:sz w:val="28"/>
+          <w:szCs w:val="28"/>
+        </w:rPr>
+        <w:t xml:space="preserve">(R, </w:t>
+      </w:r>
+      <w:proofErr w:type="spellStart"/>
+      <w:r>
+        <w:rPr>
+          <w:rFonts w:asciiTheme="minorHAnsi" w:hAnsiTheme="minorHAnsi"/>
+          <w:bCs/>
+          <w:i/>
+          <w:iCs/>
+          <w:sz w:val="28"/>
+          <w:szCs w:val="28"/>
+        </w:rPr>
+        <w:t>forwardsolve</w:t>
+      </w:r>
+      <w:proofErr w:type="spellEnd"/>
+      <w:r>
+        <w:rPr>
+          <w:rFonts w:asciiTheme="minorHAnsi" w:hAnsiTheme="minorHAnsi"/>
+          <w:bCs/>
+          <w:i/>
+          <w:iCs/>
+          <w:sz w:val="28"/>
+          <w:szCs w:val="28"/>
+        </w:rPr>
+        <w:t>(t(R), b))</w:t>
+      </w:r>
+      <w:r>
+        <w:rPr>
+          <w:rFonts w:asciiTheme="minorHAnsi" w:hAnsiTheme="minorHAnsi"/>
+          <w:bCs/>
+          <w:sz w:val="28"/>
+          <w:szCs w:val="28"/>
+        </w:rPr>
+        <w:t xml:space="preserve"> ). </w:t>
+      </w:r>
+    </w:p>
+    <w:p>
+      <w:pPr>
+        <w:rPr>
+          <w:rFonts w:asciiTheme="minorHAnsi" w:hAnsiTheme="minorHAnsi"/>
+          <w:bCs/>
+          <w:sz w:val="28"/>
+          <w:szCs w:val="28"/>
+        </w:rPr>
+      </w:pPr>
+    </w:p>
+    <w:p>
+      <w:pPr>
+        <w:rPr>
+          <w:rFonts w:asciiTheme="minorHAnsi" w:hAnsiTheme="minorHAnsi"/>
+          <w:bCs/>
+          <w:sz w:val="28"/>
+          <w:szCs w:val="28"/>
+        </w:rPr>
+      </w:pPr>
+      <w:r>
+        <w:rPr>
+          <w:rFonts w:asciiTheme="minorHAnsi" w:hAnsiTheme="minorHAnsi"/>
+          <w:bCs/>
+          <w:sz w:val="28"/>
+          <w:szCs w:val="28"/>
+        </w:rPr>
+        <w:t xml:space="preserve">Abbiamo tracciato l’andamento della memoria usata per la decomposizione di </w:t>
+      </w:r>
+      <w:proofErr w:type="spellStart"/>
+      <w:r>
+        <w:rPr>
+          <w:rFonts w:asciiTheme="minorHAnsi" w:hAnsiTheme="minorHAnsi"/>
+          <w:bCs/>
+          <w:sz w:val="28"/>
+          <w:szCs w:val="28"/>
+        </w:rPr>
+        <w:t>Choleksy</w:t>
+      </w:r>
+      <w:proofErr w:type="spellEnd"/>
+      <w:r>
+        <w:rPr>
+          <w:rFonts w:asciiTheme="minorHAnsi" w:hAnsiTheme="minorHAnsi"/>
+          <w:bCs/>
+          <w:sz w:val="28"/>
+          <w:szCs w:val="28"/>
+        </w:rPr>
+        <w:t xml:space="preserve"> calcolando la dimensione della matrice originale e della matrice decomposta, tramite </w:t>
+      </w:r>
+      <w:proofErr w:type="spellStart"/>
+      <w:proofErr w:type="gramStart"/>
+      <w:r>
+        <w:rPr>
+          <w:rFonts w:asciiTheme="minorHAnsi" w:hAnsiTheme="minorHAnsi"/>
+          <w:bCs/>
+          <w:i/>
+          <w:iCs/>
+          <w:sz w:val="28"/>
+          <w:szCs w:val="28"/>
+        </w:rPr>
+        <w:t>object.size</w:t>
+      </w:r>
+      <w:proofErr w:type="spellEnd"/>
+      <w:proofErr w:type="gramEnd"/>
+      <w:r>
+        <w:rPr>
+          <w:rFonts w:asciiTheme="minorHAnsi" w:hAnsiTheme="minorHAnsi"/>
+          <w:bCs/>
+          <w:sz w:val="28"/>
+          <w:szCs w:val="28"/>
+        </w:rPr>
+        <w:t xml:space="preserve">, e abbiamo misurato il tempo necessario per le operazioni fondamentali di decomposizione e risoluzione con </w:t>
+      </w:r>
+      <w:bookmarkStart w:id="3" w:name="_GoBack"/>
+      <w:proofErr w:type="spellStart"/>
+      <w:r>
+        <w:rPr>
+          <w:rFonts w:asciiTheme="minorHAnsi" w:hAnsiTheme="minorHAnsi"/>
+          <w:bCs/>
+          <w:i/>
+          <w:iCs/>
+          <w:sz w:val="28"/>
+          <w:szCs w:val="28"/>
+        </w:rPr>
+        <w:t>sys.time</w:t>
+      </w:r>
+      <w:bookmarkEnd w:id="3"/>
+      <w:proofErr w:type="spellEnd"/>
+      <w:r>
+        <w:rPr>
+          <w:rFonts w:asciiTheme="minorHAnsi" w:hAnsiTheme="minorHAnsi"/>
+          <w:bCs/>
+          <w:sz w:val="28"/>
+          <w:szCs w:val="28"/>
+        </w:rPr>
+        <w:t>. Infine, è stato calcolato l’errore relativo, considerando come soluzione esatta il vettore con tutte le componenti pari a 1.</w:t>
       </w:r>
     </w:p>
     <w:p>
@@ -2691,7 +3280,7 @@
             <wp:cNvGraphicFramePr/>
             <a:graphic xmlns:a="http://schemas.openxmlformats.org/drawingml/2006/main">
               <a:graphicData uri="http://schemas.openxmlformats.org/drawingml/2006/chart">
-                <c:chart xmlns:c="http://schemas.openxmlformats.org/drawingml/2006/chart" xmlns:r="http://schemas.openxmlformats.org/officeDocument/2006/relationships" r:id="rId12"/>
+                <c:chart xmlns:c="http://schemas.openxmlformats.org/drawingml/2006/chart" xmlns:r="http://schemas.openxmlformats.org/officeDocument/2006/relationships" r:id="rId13"/>
               </a:graphicData>
             </a:graphic>
             <wp14:sizeRelH relativeFrom="margin">
@@ -2749,7 +3338,7 @@
             <wp:cNvGraphicFramePr/>
             <a:graphic xmlns:a="http://schemas.openxmlformats.org/drawingml/2006/main">
               <a:graphicData uri="http://schemas.openxmlformats.org/drawingml/2006/chart">
-                <c:chart xmlns:c="http://schemas.openxmlformats.org/drawingml/2006/chart" xmlns:r="http://schemas.openxmlformats.org/officeDocument/2006/relationships" r:id="rId13"/>
+                <c:chart xmlns:c="http://schemas.openxmlformats.org/drawingml/2006/chart" xmlns:r="http://schemas.openxmlformats.org/officeDocument/2006/relationships" r:id="rId14"/>
               </a:graphicData>
             </a:graphic>
             <wp14:sizeRelH relativeFrom="margin">
@@ -2975,21 +3564,8 @@
           <w:sz w:val="28"/>
           <w:szCs w:val="28"/>
         </w:rPr>
-        <w:t xml:space="preserve">out of </w:t>
-      </w:r>
-      <w:proofErr w:type="spellStart"/>
-      <w:r>
-        <w:rPr>
-          <w:rFonts w:asciiTheme="minorHAnsi" w:hAnsiTheme="minorHAnsi"/>
-          <w:bCs/>
-          <w:i/>
-          <w:iCs/>
-          <w:sz w:val="28"/>
-          <w:szCs w:val="28"/>
-        </w:rPr>
-        <w:t>memory</w:t>
-      </w:r>
-      <w:proofErr w:type="spellEnd"/>
+        <w:t>out of memory</w:t>
+      </w:r>
       <w:r>
         <w:rPr>
           <w:rFonts w:asciiTheme="minorHAnsi" w:hAnsiTheme="minorHAnsi"/>
@@ -3296,7 +3872,7 @@
             <wp:cNvGraphicFramePr/>
             <a:graphic xmlns:a="http://schemas.openxmlformats.org/drawingml/2006/main">
               <a:graphicData uri="http://schemas.openxmlformats.org/drawingml/2006/chart">
-                <c:chart xmlns:c="http://schemas.openxmlformats.org/drawingml/2006/chart" xmlns:r="http://schemas.openxmlformats.org/officeDocument/2006/relationships" r:id="rId14"/>
+                <c:chart xmlns:c="http://schemas.openxmlformats.org/drawingml/2006/chart" xmlns:r="http://schemas.openxmlformats.org/officeDocument/2006/relationships" r:id="rId15"/>
               </a:graphicData>
             </a:graphic>
           </wp:inline>
@@ -3331,7 +3907,7 @@
             <wp:cNvGraphicFramePr/>
             <a:graphic xmlns:a="http://schemas.openxmlformats.org/drawingml/2006/main">
               <a:graphicData uri="http://schemas.openxmlformats.org/drawingml/2006/chart">
-                <c:chart xmlns:c="http://schemas.openxmlformats.org/drawingml/2006/chart" xmlns:r="http://schemas.openxmlformats.org/officeDocument/2006/relationships" r:id="rId15"/>
+                <c:chart xmlns:c="http://schemas.openxmlformats.org/drawingml/2006/chart" xmlns:r="http://schemas.openxmlformats.org/officeDocument/2006/relationships" r:id="rId16"/>
               </a:graphicData>
             </a:graphic>
           </wp:inline>
@@ -3726,7 +4302,7 @@
             <wp:cNvGraphicFramePr/>
             <a:graphic xmlns:a="http://schemas.openxmlformats.org/drawingml/2006/main">
               <a:graphicData uri="http://schemas.openxmlformats.org/drawingml/2006/chart">
-                <c:chart xmlns:c="http://schemas.openxmlformats.org/drawingml/2006/chart" xmlns:r="http://schemas.openxmlformats.org/officeDocument/2006/relationships" r:id="rId16"/>
+                <c:chart xmlns:c="http://schemas.openxmlformats.org/drawingml/2006/chart" xmlns:r="http://schemas.openxmlformats.org/officeDocument/2006/relationships" r:id="rId17"/>
               </a:graphicData>
             </a:graphic>
           </wp:inline>
@@ -3762,7 +4338,7 @@
             <wp:cNvGraphicFramePr/>
             <a:graphic xmlns:a="http://schemas.openxmlformats.org/drawingml/2006/main">
               <a:graphicData uri="http://schemas.openxmlformats.org/drawingml/2006/chart">
-                <c:chart xmlns:c="http://schemas.openxmlformats.org/drawingml/2006/chart" xmlns:r="http://schemas.openxmlformats.org/officeDocument/2006/relationships" r:id="rId17"/>
+                <c:chart xmlns:c="http://schemas.openxmlformats.org/drawingml/2006/chart" xmlns:r="http://schemas.openxmlformats.org/officeDocument/2006/relationships" r:id="rId18"/>
               </a:graphicData>
             </a:graphic>
           </wp:inline>
@@ -4126,7 +4702,7 @@
             <wp:cNvGraphicFramePr/>
             <a:graphic xmlns:a="http://schemas.openxmlformats.org/drawingml/2006/main">
               <a:graphicData uri="http://schemas.openxmlformats.org/drawingml/2006/chart">
-                <c:chart xmlns:c="http://schemas.openxmlformats.org/drawingml/2006/chart" xmlns:r="http://schemas.openxmlformats.org/officeDocument/2006/relationships" r:id="rId18"/>
+                <c:chart xmlns:c="http://schemas.openxmlformats.org/drawingml/2006/chart" xmlns:r="http://schemas.openxmlformats.org/officeDocument/2006/relationships" r:id="rId19"/>
               </a:graphicData>
             </a:graphic>
           </wp:inline>
@@ -4676,7 +5252,7 @@
       </w:r>
     </w:p>
     <w:sectPr>
-      <w:footerReference w:type="default" r:id="rId19"/>
+      <w:footerReference w:type="default" r:id="rId20"/>
       <w:type w:val="continuous"/>
       <w:pgSz w:w="12240" w:h="15840"/>
       <w:pgMar w:top="1440" w:right="1800" w:bottom="1440" w:left="1800" w:header="720" w:footer="720" w:gutter="0"/>
@@ -14635,7 +15211,7 @@
 </file>
 
 <file path=customXml/itemProps1.xml><?xml version="1.0" encoding="utf-8"?>
-<ds:datastoreItem xmlns:ds="http://schemas.openxmlformats.org/officeDocument/2006/customXml" ds:itemID="{C1457907-3617-4F79-8061-6B77A9CB1CEE}">
+<ds:datastoreItem xmlns:ds="http://schemas.openxmlformats.org/officeDocument/2006/customXml" ds:itemID="{6D5585C4-31F7-48C6-ABC9-FF8B46454916}">
   <ds:schemaRefs>
     <ds:schemaRef ds:uri="http://schemas.openxmlformats.org/officeDocument/2006/bibliography"/>
   </ds:schemaRefs>

</xml_diff>

<commit_message>
Added report's C++ section
</commit_message>
<xml_diff>
--- a/final results/Relazione.docx
+++ b/final results/Relazione.docx
@@ -1,6 +1,6 @@
 
 <file path=word/document.xml><?xml version="1.0" encoding="utf-8"?>
-<w:document xmlns:wpc="http://schemas.microsoft.com/office/word/2010/wordprocessingCanvas" xmlns:cx="http://schemas.microsoft.com/office/drawing/2014/chartex" xmlns:cx1="http://schemas.microsoft.com/office/drawing/2015/9/8/chartex" xmlns:cx2="http://schemas.microsoft.com/office/drawing/2015/10/21/chartex" xmlns:cx3="http://schemas.microsoft.com/office/drawing/2016/5/9/chartex" xmlns:cx4="http://schemas.microsoft.com/office/drawing/2016/5/10/chartex" xmlns:cx5="http://schemas.microsoft.com/office/drawing/2016/5/11/chartex" xmlns:cx6="http://schemas.microsoft.com/office/drawing/2016/5/12/chartex" xmlns:cx7="http://schemas.microsoft.com/office/drawing/2016/5/13/chartex" xmlns:cx8="http://schemas.microsoft.com/office/drawing/2016/5/14/chartex" xmlns:mc="http://schemas.openxmlformats.org/markup-compatibility/2006" xmlns:aink="http://schemas.microsoft.com/office/drawing/2016/ink" xmlns:am3d="http://schemas.microsoft.com/office/drawing/2017/model3d" xmlns:o="urn:schemas-microsoft-com:office:office" xmlns:r="http://schemas.openxmlformats.org/officeDocument/2006/relationships" xmlns:m="http://schemas.openxmlformats.org/officeDocument/2006/math" xmlns:v="urn:schemas-microsoft-com:vml" xmlns:wp14="http://schemas.microsoft.com/office/word/2010/wordprocessingDrawing" xmlns:wp="http://schemas.openxmlformats.org/drawingml/2006/wordprocessingDrawing" xmlns:w10="urn:schemas-microsoft-com:office:word" xmlns:w="http://schemas.openxmlformats.org/wordprocessingml/2006/main" xmlns:w14="http://schemas.microsoft.com/office/word/2010/wordml" xmlns:w15="http://schemas.microsoft.com/office/word/2012/wordml" xmlns:w16cid="http://schemas.microsoft.com/office/word/2016/wordml/cid" xmlns:w16se="http://schemas.microsoft.com/office/word/2015/wordml/symex" xmlns:wpg="http://schemas.microsoft.com/office/word/2010/wordprocessingGroup" xmlns:wpi="http://schemas.microsoft.com/office/word/2010/wordprocessingInk" xmlns:wne="http://schemas.microsoft.com/office/word/2006/wordml" xmlns:wps="http://schemas.microsoft.com/office/word/2010/wordprocessingShape" mc:Ignorable="w14 w15 w16se w16cid wp14">
+<w:document xmlns:wpc="http://schemas.microsoft.com/office/word/2010/wordprocessingCanvas" xmlns:cx="http://schemas.microsoft.com/office/drawing/2014/chartex" xmlns:cx1="http://schemas.microsoft.com/office/drawing/2015/9/8/chartex" xmlns:mc="http://schemas.openxmlformats.org/markup-compatibility/2006" xmlns:o="urn:schemas-microsoft-com:office:office" xmlns:r="http://schemas.openxmlformats.org/officeDocument/2006/relationships" xmlns:m="http://schemas.openxmlformats.org/officeDocument/2006/math" xmlns:v="urn:schemas-microsoft-com:vml" xmlns:wp14="http://schemas.microsoft.com/office/word/2010/wordprocessingDrawing" xmlns:wp="http://schemas.openxmlformats.org/drawingml/2006/wordprocessingDrawing" xmlns:w10="urn:schemas-microsoft-com:office:word" xmlns:w="http://schemas.openxmlformats.org/wordprocessingml/2006/main" xmlns:w14="http://schemas.microsoft.com/office/word/2010/wordml" xmlns:w15="http://schemas.microsoft.com/office/word/2012/wordml" xmlns:w16se="http://schemas.microsoft.com/office/word/2015/wordml/symex" xmlns:wpg="http://schemas.microsoft.com/office/word/2010/wordprocessingGroup" xmlns:wpi="http://schemas.microsoft.com/office/word/2010/wordprocessingInk" xmlns:wne="http://schemas.microsoft.com/office/word/2006/wordml" xmlns:wps="http://schemas.microsoft.com/office/word/2010/wordprocessingShape" mc:Ignorable="w14 w15 w16se wp14">
   <w:body>
     <w:p>
       <w:pPr>
@@ -924,7 +924,25 @@
           <w:sz w:val="28"/>
           <w:szCs w:val="28"/>
         </w:rPr>
-        <w:t>Lo scopo di questo progetto è di studiare l’implementazione in ambienti di programmazione open source del metodo di Choleski per la risoluzione sistemi lineari per matrici sparse, simmetriche e deﬁnite positive, e di confrontarli con l’implementazione di MATLAB</w:t>
+        <w:t xml:space="preserve">Lo scopo di questo progetto è di studiare l’implementazione in ambienti di programmazione open source del metodo di Choleski per la risoluzione </w:t>
+      </w:r>
+      <w:r>
+        <w:rPr>
+          <w:rFonts w:asciiTheme="minorHAnsi" w:hAnsiTheme="minorHAnsi"/>
+          <w:bCs/>
+          <w:sz w:val="28"/>
+          <w:szCs w:val="28"/>
+        </w:rPr>
+        <w:t xml:space="preserve">di </w:t>
+      </w:r>
+      <w:r>
+        <w:rPr>
+          <w:rFonts w:asciiTheme="minorHAnsi" w:hAnsiTheme="minorHAnsi"/>
+          <w:bCs/>
+          <w:sz w:val="28"/>
+          <w:szCs w:val="28"/>
+        </w:rPr>
+        <w:t>sistemi lineari per matrici sparse, simmetriche e deﬁnite positive, e di confrontarli con l’implementazione di MATLAB</w:t>
       </w:r>
       <w:r>
         <w:rPr>
@@ -1010,19 +1028,8 @@
           <w:sz w:val="28"/>
           <w:szCs w:val="28"/>
         </w:rPr>
-        <w:t xml:space="preserve">l’errore relativo tra la soluzione calcolata x e la soluzione esatta </w:t>
-      </w:r>
-      <w:proofErr w:type="spellStart"/>
-      <w:r>
-        <w:rPr>
-          <w:rFonts w:asciiTheme="minorHAnsi" w:hAnsiTheme="minorHAnsi"/>
-          <w:bCs/>
-          <w:sz w:val="28"/>
-          <w:szCs w:val="28"/>
-        </w:rPr>
-        <w:t>xe</w:t>
-      </w:r>
-      <w:proofErr w:type="spellEnd"/>
+        <w:t>l’errore relativo tra la soluzione calcolata x e la soluzione esatta xe</w:t>
+      </w:r>
       <w:r>
         <w:rPr>
           <w:rFonts w:asciiTheme="minorHAnsi" w:hAnsiTheme="minorHAnsi"/>
@@ -1428,7 +1435,6 @@
         </w:rPr>
         <w:t xml:space="preserve">Nella scrittura del codice, per prima cosa abbiamo importato le diverse matrici attraverso la funzione </w:t>
       </w:r>
-      <w:proofErr w:type="spellStart"/>
       <w:r>
         <w:rPr>
           <w:rFonts w:asciiTheme="minorHAnsi" w:hAnsiTheme="minorHAnsi"/>
@@ -1440,7 +1446,6 @@
         </w:rPr>
         <w:t>mmread</w:t>
       </w:r>
-      <w:proofErr w:type="spellEnd"/>
       <w:r>
         <w:rPr>
           <w:rFonts w:asciiTheme="minorHAnsi" w:hAnsiTheme="minorHAnsi"/>
@@ -1459,9 +1464,63 @@
           <w:sz w:val="28"/>
           <w:szCs w:val="28"/>
         </w:rPr>
-        <w:t>.</w:t>
-      </w:r>
-      <w:proofErr w:type="spellStart"/>
+        <w:t>.mtx</w:t>
+      </w:r>
+      <w:r>
+        <w:rPr>
+          <w:rFonts w:asciiTheme="minorHAnsi" w:hAnsiTheme="minorHAnsi"/>
+          <w:bCs/>
+          <w:sz w:val="28"/>
+          <w:szCs w:val="28"/>
+        </w:rPr>
+        <w:t xml:space="preserve"> </w:t>
+      </w:r>
+      <w:r>
+        <w:rPr>
+          <w:rFonts w:asciiTheme="minorHAnsi" w:hAnsiTheme="minorHAnsi"/>
+          <w:bCs/>
+          <w:sz w:val="28"/>
+          <w:szCs w:val="28"/>
+        </w:rPr>
+        <w:t xml:space="preserve">in modo da mantenere </w:t>
+      </w:r>
+      <w:r>
+        <w:rPr>
+          <w:rFonts w:asciiTheme="minorHAnsi" w:hAnsiTheme="minorHAnsi"/>
+          <w:bCs/>
+          <w:sz w:val="28"/>
+          <w:szCs w:val="28"/>
+        </w:rPr>
+        <w:t>linearità</w:t>
+      </w:r>
+      <w:r>
+        <w:rPr>
+          <w:rFonts w:asciiTheme="minorHAnsi" w:hAnsiTheme="minorHAnsi"/>
+          <w:bCs/>
+          <w:sz w:val="28"/>
+          <w:szCs w:val="28"/>
+        </w:rPr>
+        <w:t xml:space="preserve"> con gli altri linguaggi.</w:t>
+      </w:r>
+    </w:p>
+    <w:p>
+      <w:pPr>
+        <w:rPr>
+          <w:rFonts w:asciiTheme="minorHAnsi" w:hAnsiTheme="minorHAnsi"/>
+          <w:bCs/>
+          <w:sz w:val="28"/>
+          <w:szCs w:val="28"/>
+        </w:rPr>
+      </w:pPr>
+      <w:r>
+        <w:rPr>
+          <w:rFonts w:asciiTheme="minorHAnsi" w:hAnsiTheme="minorHAnsi"/>
+          <w:bCs/>
+          <w:sz w:val="28"/>
+          <w:szCs w:val="28"/>
+        </w:rPr>
+        <w:t xml:space="preserve">Attraverso la funzione </w:t>
+      </w:r>
       <w:r>
         <w:rPr>
           <w:rFonts w:asciiTheme="minorHAnsi" w:hAnsiTheme="minorHAnsi"/>
@@ -1471,63 +1530,35 @@
           <w:sz w:val="28"/>
           <w:szCs w:val="28"/>
         </w:rPr>
-        <w:t>mtx</w:t>
-      </w:r>
-      <w:proofErr w:type="spellEnd"/>
-      <w:r>
-        <w:rPr>
-          <w:rFonts w:asciiTheme="minorHAnsi" w:hAnsiTheme="minorHAnsi"/>
-          <w:bCs/>
-          <w:sz w:val="28"/>
-          <w:szCs w:val="28"/>
-        </w:rPr>
-        <w:t xml:space="preserve"> </w:t>
-      </w:r>
-      <w:r>
-        <w:rPr>
-          <w:rFonts w:asciiTheme="minorHAnsi" w:hAnsiTheme="minorHAnsi"/>
-          <w:bCs/>
-          <w:sz w:val="28"/>
-          <w:szCs w:val="28"/>
-        </w:rPr>
-        <w:t xml:space="preserve">in modo da mantenere </w:t>
-      </w:r>
-      <w:r>
-        <w:rPr>
-          <w:rFonts w:asciiTheme="minorHAnsi" w:hAnsiTheme="minorHAnsi"/>
-          <w:bCs/>
-          <w:sz w:val="28"/>
-          <w:szCs w:val="28"/>
-        </w:rPr>
-        <w:t>linearità</w:t>
-      </w:r>
-      <w:r>
-        <w:rPr>
-          <w:rFonts w:asciiTheme="minorHAnsi" w:hAnsiTheme="minorHAnsi"/>
-          <w:bCs/>
-          <w:sz w:val="28"/>
-          <w:szCs w:val="28"/>
-        </w:rPr>
-        <w:t xml:space="preserve"> con gli altri linguaggi.</w:t>
-      </w:r>
-    </w:p>
-    <w:p>
-      <w:pPr>
-        <w:rPr>
-          <w:rFonts w:asciiTheme="minorHAnsi" w:hAnsiTheme="minorHAnsi"/>
-          <w:bCs/>
-          <w:sz w:val="28"/>
-          <w:szCs w:val="28"/>
-        </w:rPr>
-      </w:pPr>
-      <w:r>
-        <w:rPr>
-          <w:rFonts w:asciiTheme="minorHAnsi" w:hAnsiTheme="minorHAnsi"/>
-          <w:bCs/>
-          <w:sz w:val="28"/>
-          <w:szCs w:val="28"/>
-        </w:rPr>
-        <w:t xml:space="preserve">Attraverso la funzione </w:t>
+        <w:t>tic toc</w:t>
+      </w:r>
+      <w:r>
+        <w:rPr>
+          <w:rFonts w:asciiTheme="minorHAnsi" w:hAnsiTheme="minorHAnsi"/>
+          <w:bCs/>
+          <w:sz w:val="28"/>
+          <w:szCs w:val="28"/>
+        </w:rPr>
+        <w:t xml:space="preserve"> abbiamo calcolato il tempo di esecuzione di tutto lo script e anche quello di calcolo dei vari elementi del codice.</w:t>
+      </w:r>
+    </w:p>
+    <w:p>
+      <w:pPr>
+        <w:rPr>
+          <w:rFonts w:asciiTheme="minorHAnsi" w:hAnsiTheme="minorHAnsi"/>
+          <w:bCs/>
+          <w:sz w:val="28"/>
+          <w:szCs w:val="28"/>
+        </w:rPr>
+      </w:pPr>
+      <w:r>
+        <w:rPr>
+          <w:rFonts w:asciiTheme="minorHAnsi" w:hAnsiTheme="minorHAnsi"/>
+          <w:bCs/>
+          <w:sz w:val="28"/>
+          <w:szCs w:val="28"/>
+        </w:rPr>
+        <w:t xml:space="preserve">Prima di eseguire la </w:t>
       </w:r>
       <w:r>
         <w:rPr>
@@ -1538,35 +1569,16 @@
           <w:sz w:val="28"/>
           <w:szCs w:val="28"/>
         </w:rPr>
-        <w:t>tic toc</w:t>
-      </w:r>
-      <w:r>
-        <w:rPr>
-          <w:rFonts w:asciiTheme="minorHAnsi" w:hAnsiTheme="minorHAnsi"/>
-          <w:bCs/>
-          <w:sz w:val="28"/>
-          <w:szCs w:val="28"/>
-        </w:rPr>
-        <w:t xml:space="preserve"> abbiamo calcolato il tempo di esecuzione di tutto lo script e anche quello di calcolo dei vari elementi del codice.</w:t>
-      </w:r>
-    </w:p>
-    <w:p>
-      <w:pPr>
-        <w:rPr>
-          <w:rFonts w:asciiTheme="minorHAnsi" w:hAnsiTheme="minorHAnsi"/>
-          <w:bCs/>
-          <w:sz w:val="28"/>
-          <w:szCs w:val="28"/>
-        </w:rPr>
-      </w:pPr>
-      <w:r>
-        <w:rPr>
-          <w:rFonts w:asciiTheme="minorHAnsi" w:hAnsiTheme="minorHAnsi"/>
-          <w:bCs/>
-          <w:sz w:val="28"/>
-          <w:szCs w:val="28"/>
-        </w:rPr>
-        <w:t xml:space="preserve">Prima di eseguire la </w:t>
+        <w:t>decomposizione di Choleski</w:t>
+      </w:r>
+      <w:r>
+        <w:rPr>
+          <w:rFonts w:asciiTheme="minorHAnsi" w:hAnsiTheme="minorHAnsi"/>
+          <w:bCs/>
+          <w:sz w:val="28"/>
+          <w:szCs w:val="28"/>
+        </w:rPr>
+        <w:t xml:space="preserve">, abbiamo risolto il sistema in questo modo </w:t>
       </w:r>
       <w:r>
         <w:rPr>
@@ -1577,51 +1589,7 @@
           <w:sz w:val="28"/>
           <w:szCs w:val="28"/>
         </w:rPr>
-        <w:t>decomposizione di Choleski</w:t>
-      </w:r>
-      <w:r>
-        <w:rPr>
-          <w:rFonts w:asciiTheme="minorHAnsi" w:hAnsiTheme="minorHAnsi"/>
-          <w:bCs/>
-          <w:sz w:val="28"/>
-          <w:szCs w:val="28"/>
-        </w:rPr>
-        <w:t xml:space="preserve">, abbiamo risolto il sistema in questo modo </w:t>
-      </w:r>
-      <w:r>
-        <w:rPr>
-          <w:rFonts w:asciiTheme="minorHAnsi" w:hAnsiTheme="minorHAnsi"/>
-          <w:bCs/>
-          <w:i/>
-          <w:iCs/>
-          <w:sz w:val="28"/>
-          <w:szCs w:val="28"/>
-        </w:rPr>
-        <w:t xml:space="preserve">b = A * </w:t>
-      </w:r>
-      <w:proofErr w:type="spellStart"/>
-      <w:r>
-        <w:rPr>
-          <w:rFonts w:asciiTheme="minorHAnsi" w:hAnsiTheme="minorHAnsi"/>
-          <w:bCs/>
-          <w:i/>
-          <w:iCs/>
-          <w:sz w:val="28"/>
-          <w:szCs w:val="28"/>
-        </w:rPr>
-        <w:t>xe</w:t>
-      </w:r>
-      <w:proofErr w:type="spellEnd"/>
-      <w:r>
-        <w:rPr>
-          <w:rFonts w:asciiTheme="minorHAnsi" w:hAnsiTheme="minorHAnsi"/>
-          <w:bCs/>
-          <w:i/>
-          <w:iCs/>
-          <w:sz w:val="28"/>
-          <w:szCs w:val="28"/>
-        </w:rPr>
-        <w:t>'</w:t>
+        <w:t>b = A * xe'</w:t>
       </w:r>
       <w:r>
         <w:rPr>
@@ -1732,7 +1700,6 @@
         </w:rPr>
         <w:t xml:space="preserve">Una volta eseguita la funzione </w:t>
       </w:r>
-      <w:proofErr w:type="spellStart"/>
       <w:r>
         <w:rPr>
           <w:rFonts w:asciiTheme="minorHAnsi" w:hAnsiTheme="minorHAnsi"/>
@@ -1744,7 +1711,6 @@
         </w:rPr>
         <w:t>chol</w:t>
       </w:r>
-      <w:proofErr w:type="spellEnd"/>
       <w:r>
         <w:rPr>
           <w:rFonts w:asciiTheme="minorHAnsi" w:hAnsiTheme="minorHAnsi"/>
@@ -1833,9 +1799,72 @@
           <w:sz w:val="28"/>
           <w:szCs w:val="28"/>
         </w:rPr>
-        <w:t xml:space="preserve">catch </w:t>
-      </w:r>
-      <w:proofErr w:type="spellStart"/>
+        <w:t>catch exception</w:t>
+      </w:r>
+      <w:r>
+        <w:rPr>
+          <w:rFonts w:asciiTheme="minorHAnsi" w:hAnsiTheme="minorHAnsi"/>
+          <w:bCs/>
+          <w:sz w:val="28"/>
+          <w:szCs w:val="28"/>
+        </w:rPr>
+        <w:t xml:space="preserve"> in modo da ottenere un commento </w:t>
+      </w:r>
+      <w:r>
+        <w:rPr>
+          <w:rFonts w:asciiTheme="minorHAnsi" w:hAnsiTheme="minorHAnsi"/>
+          <w:bCs/>
+          <w:sz w:val="28"/>
+          <w:szCs w:val="28"/>
+        </w:rPr>
+        <w:t>quando si verifica un problema, questa cosa è stata molto utile in quanto ci siamo che per matrici che superano la grande</w:t>
+      </w:r>
+      <w:r>
+        <w:rPr>
+          <w:rFonts w:asciiTheme="minorHAnsi" w:hAnsiTheme="minorHAnsi"/>
+          <w:bCs/>
+          <w:sz w:val="28"/>
+          <w:szCs w:val="28"/>
+        </w:rPr>
+        <w:t>zza</w:t>
+      </w:r>
+      <w:r>
+        <w:rPr>
+          <w:rFonts w:asciiTheme="minorHAnsi" w:hAnsiTheme="minorHAnsi"/>
+          <w:bCs/>
+          <w:sz w:val="28"/>
+          <w:szCs w:val="28"/>
+        </w:rPr>
+        <w:t xml:space="preserve"> della m</w:t>
+      </w:r>
+      <w:r>
+        <w:rPr>
+          <w:rFonts w:asciiTheme="minorHAnsi" w:hAnsiTheme="minorHAnsi"/>
+          <w:bCs/>
+          <w:sz w:val="28"/>
+          <w:szCs w:val="28"/>
+        </w:rPr>
+        <w:t>emoria</w:t>
+      </w:r>
+      <w:r>
+        <w:rPr>
+          <w:rFonts w:asciiTheme="minorHAnsi" w:hAnsiTheme="minorHAnsi"/>
+          <w:bCs/>
+          <w:sz w:val="28"/>
+          <w:szCs w:val="28"/>
+        </w:rPr>
+        <w:t xml:space="preserve"> </w:t>
+      </w:r>
+      <w:r>
+        <w:rPr>
+          <w:rFonts w:asciiTheme="minorHAnsi" w:hAnsiTheme="minorHAnsi"/>
+          <w:bCs/>
+          <w:sz w:val="28"/>
+          <w:szCs w:val="28"/>
+          <w:u w:val="single"/>
+        </w:rPr>
+        <w:t>e</w:t>
+      </w:r>
       <w:r>
         <w:rPr>
           <w:rFonts w:asciiTheme="minorHAnsi" w:hAnsiTheme="minorHAnsi"/>
@@ -1845,61 +1874,6 @@
           <w:sz w:val="28"/>
           <w:szCs w:val="28"/>
         </w:rPr>
-        <w:t>exception</w:t>
-      </w:r>
-      <w:proofErr w:type="spellEnd"/>
-      <w:r>
-        <w:rPr>
-          <w:rFonts w:asciiTheme="minorHAnsi" w:hAnsiTheme="minorHAnsi"/>
-          <w:bCs/>
-          <w:sz w:val="28"/>
-          <w:szCs w:val="28"/>
-        </w:rPr>
-        <w:t xml:space="preserve"> in modo da ottenere un commento </w:t>
-      </w:r>
-      <w:r>
-        <w:rPr>
-          <w:rFonts w:asciiTheme="minorHAnsi" w:hAnsiTheme="minorHAnsi"/>
-          <w:bCs/>
-          <w:sz w:val="28"/>
-          <w:szCs w:val="28"/>
-        </w:rPr>
-        <w:t>quando si verifica un problema, questa cosa è stata molto utile in quanto ci siamo che per matrici che superano la grande</w:t>
-      </w:r>
-      <w:r>
-        <w:rPr>
-          <w:rFonts w:asciiTheme="minorHAnsi" w:hAnsiTheme="minorHAnsi"/>
-          <w:bCs/>
-          <w:sz w:val="28"/>
-          <w:szCs w:val="28"/>
-        </w:rPr>
-        <w:t>zza</w:t>
-      </w:r>
-      <w:r>
-        <w:rPr>
-          <w:rFonts w:asciiTheme="minorHAnsi" w:hAnsiTheme="minorHAnsi"/>
-          <w:bCs/>
-          <w:sz w:val="28"/>
-          <w:szCs w:val="28"/>
-        </w:rPr>
-        <w:t xml:space="preserve"> della m</w:t>
-      </w:r>
-      <w:r>
-        <w:rPr>
-          <w:rFonts w:asciiTheme="minorHAnsi" w:hAnsiTheme="minorHAnsi"/>
-          <w:bCs/>
-          <w:sz w:val="28"/>
-          <w:szCs w:val="28"/>
-        </w:rPr>
-        <w:t>emoria</w:t>
-      </w:r>
-      <w:r>
-        <w:rPr>
-          <w:rFonts w:asciiTheme="minorHAnsi" w:hAnsiTheme="minorHAnsi"/>
-          <w:bCs/>
-          <w:sz w:val="28"/>
-          <w:szCs w:val="28"/>
-        </w:rPr>
         <w:t xml:space="preserve"> </w:t>
       </w:r>
       <w:r>
@@ -1908,9 +1882,8 @@
           <w:bCs/>
           <w:sz w:val="28"/>
           <w:szCs w:val="28"/>
-          <w:u w:val="single"/>
-        </w:rPr>
-        <w:t>e</w:t>
+        </w:rPr>
+        <w:t>il programma va “</w:t>
       </w:r>
       <w:r>
         <w:rPr>
@@ -1921,26 +1894,6 @@
           <w:sz w:val="28"/>
           <w:szCs w:val="28"/>
         </w:rPr>
-        <w:t xml:space="preserve"> </w:t>
-      </w:r>
-      <w:r>
-        <w:rPr>
-          <w:rFonts w:asciiTheme="minorHAnsi" w:hAnsiTheme="minorHAnsi"/>
-          <w:bCs/>
-          <w:sz w:val="28"/>
-          <w:szCs w:val="28"/>
-        </w:rPr>
-        <w:t>il programma va “</w:t>
-      </w:r>
-      <w:r>
-        <w:rPr>
-          <w:rFonts w:asciiTheme="minorHAnsi" w:hAnsiTheme="minorHAnsi"/>
-          <w:bCs/>
-          <w:i/>
-          <w:iCs/>
-          <w:sz w:val="28"/>
-          <w:szCs w:val="28"/>
-        </w:rPr>
         <w:t>out of memory</w:t>
       </w:r>
       <w:r>
@@ -1990,7 +1943,6 @@
         </w:rPr>
         <w:t xml:space="preserve">Infine, abbiamo riportato i risultati ottenuti in un file </w:t>
       </w:r>
-      <w:proofErr w:type="spellStart"/>
       <w:r>
         <w:rPr>
           <w:rFonts w:asciiTheme="minorHAnsi" w:hAnsiTheme="minorHAnsi"/>
@@ -2000,7 +1952,6 @@
         </w:rPr>
         <w:t>csv</w:t>
       </w:r>
-      <w:proofErr w:type="spellEnd"/>
       <w:r>
         <w:rPr>
           <w:rFonts w:asciiTheme="minorHAnsi" w:hAnsiTheme="minorHAnsi"/>
@@ -2116,6 +2067,789 @@
           <w:szCs w:val="28"/>
         </w:rPr>
       </w:pPr>
+    </w:p>
+    <w:p>
+      <w:pPr>
+        <w:jc w:val="left"/>
+        <w:rPr>
+          <w:rFonts w:asciiTheme="minorHAnsi" w:hAnsiTheme="minorHAnsi"/>
+          <w:bCs/>
+          <w:sz w:val="28"/>
+          <w:szCs w:val="28"/>
+        </w:rPr>
+      </w:pPr>
+      <w:r>
+        <w:rPr>
+          <w:rFonts w:asciiTheme="minorHAnsi" w:hAnsiTheme="minorHAnsi"/>
+          <w:bCs/>
+          <w:sz w:val="28"/>
+          <w:szCs w:val="28"/>
+        </w:rPr>
+        <w:t>La decomposizione di Cholesky è stata effettuata sfruttando Eigen, libreria template per algebra lineare. Delle numerose funzionalità messe a disposizione</w:t>
+      </w:r>
+      <w:r>
+        <w:rPr>
+          <w:rFonts w:asciiTheme="minorHAnsi" w:hAnsiTheme="minorHAnsi"/>
+          <w:bCs/>
+          <w:sz w:val="28"/>
+          <w:szCs w:val="28"/>
+        </w:rPr>
+        <w:t xml:space="preserve"> sono stati usati i moduli </w:t>
+      </w:r>
+      <w:r>
+        <w:rPr>
+          <w:rFonts w:asciiTheme="minorHAnsi" w:hAnsiTheme="minorHAnsi"/>
+          <w:bCs/>
+          <w:i/>
+          <w:sz w:val="28"/>
+          <w:szCs w:val="28"/>
+        </w:rPr>
+        <w:t>Sparse</w:t>
+      </w:r>
+      <w:r>
+        <w:rPr>
+          <w:rFonts w:asciiTheme="minorHAnsi" w:hAnsiTheme="minorHAnsi"/>
+          <w:bCs/>
+          <w:i/>
+          <w:sz w:val="28"/>
+          <w:szCs w:val="28"/>
+        </w:rPr>
+        <w:t xml:space="preserve"> </w:t>
+      </w:r>
+      <w:r>
+        <w:rPr>
+          <w:rFonts w:asciiTheme="minorHAnsi" w:hAnsiTheme="minorHAnsi"/>
+          <w:bCs/>
+          <w:sz w:val="28"/>
+          <w:szCs w:val="28"/>
+        </w:rPr>
+        <w:t xml:space="preserve">per la gestione di matrici sparse e </w:t>
+      </w:r>
+      <w:r>
+        <w:rPr>
+          <w:rFonts w:asciiTheme="minorHAnsi" w:hAnsiTheme="minorHAnsi"/>
+          <w:bCs/>
+          <w:i/>
+          <w:sz w:val="28"/>
+          <w:szCs w:val="28"/>
+        </w:rPr>
+        <w:t>SparseCholesky</w:t>
+      </w:r>
+      <w:r>
+        <w:rPr>
+          <w:rFonts w:asciiTheme="minorHAnsi" w:hAnsiTheme="minorHAnsi"/>
+          <w:bCs/>
+          <w:sz w:val="28"/>
+          <w:szCs w:val="28"/>
+        </w:rPr>
+        <w:t xml:space="preserve"> per la decomposizione.</w:t>
+      </w:r>
+    </w:p>
+    <w:p>
+      <w:pPr>
+        <w:jc w:val="left"/>
+        <w:rPr>
+          <w:rFonts w:asciiTheme="minorHAnsi" w:hAnsiTheme="minorHAnsi"/>
+          <w:bCs/>
+          <w:sz w:val="28"/>
+          <w:szCs w:val="28"/>
+        </w:rPr>
+      </w:pPr>
+    </w:p>
+    <w:p>
+      <w:pPr>
+        <w:jc w:val="left"/>
+        <w:rPr>
+          <w:rFonts w:asciiTheme="minorHAnsi" w:hAnsiTheme="minorHAnsi"/>
+          <w:bCs/>
+          <w:sz w:val="28"/>
+          <w:szCs w:val="28"/>
+        </w:rPr>
+      </w:pPr>
+      <w:r>
+        <w:rPr>
+          <w:rFonts w:asciiTheme="minorHAnsi" w:hAnsiTheme="minorHAnsi"/>
+          <w:bCs/>
+          <w:sz w:val="28"/>
+          <w:szCs w:val="28"/>
+        </w:rPr>
+        <w:t>Il programma</w:t>
+      </w:r>
+      <w:r>
+        <w:rPr>
+          <w:rFonts w:asciiTheme="minorHAnsi" w:hAnsiTheme="minorHAnsi"/>
+          <w:bCs/>
+          <w:sz w:val="28"/>
+          <w:szCs w:val="28"/>
+        </w:rPr>
+        <w:t xml:space="preserve"> è compilabile tramite Makefile presente nella cartella dei sorgenti</w:t>
+      </w:r>
+      <w:r>
+        <w:rPr>
+          <w:rFonts w:asciiTheme="minorHAnsi" w:hAnsiTheme="minorHAnsi"/>
+          <w:bCs/>
+          <w:sz w:val="28"/>
+          <w:szCs w:val="28"/>
+        </w:rPr>
+        <w:t xml:space="preserve"> (</w:t>
+      </w:r>
+      <w:r>
+        <w:rPr>
+          <w:rFonts w:asciiTheme="minorHAnsi" w:hAnsiTheme="minorHAnsi"/>
+          <w:bCs/>
+          <w:i/>
+          <w:sz w:val="28"/>
+          <w:szCs w:val="28"/>
+        </w:rPr>
+        <w:t>./src/c++/</w:t>
+      </w:r>
+      <w:r>
+        <w:rPr>
+          <w:rFonts w:asciiTheme="minorHAnsi" w:hAnsiTheme="minorHAnsi"/>
+          <w:bCs/>
+          <w:sz w:val="28"/>
+          <w:szCs w:val="28"/>
+        </w:rPr>
+        <w:t xml:space="preserve">) e va eseguito via riga di comando fornendo come parametro la cartella in cui sono inserite le matrici in formato Matrix Market </w:t>
+      </w:r>
+      <w:r>
+        <w:rPr>
+          <w:rFonts w:asciiTheme="minorHAnsi" w:hAnsiTheme="minorHAnsi"/>
+          <w:bCs/>
+          <w:sz w:val="28"/>
+          <w:szCs w:val="28"/>
+        </w:rPr>
+        <w:t>(</w:t>
+      </w:r>
+      <w:r>
+        <w:rPr>
+          <w:rFonts w:asciiTheme="minorHAnsi" w:hAnsiTheme="minorHAnsi"/>
+          <w:bCs/>
+          <w:i/>
+          <w:sz w:val="28"/>
+          <w:szCs w:val="28"/>
+        </w:rPr>
+        <w:t>es. $./main.out ../../data</w:t>
+      </w:r>
+      <w:r>
+        <w:rPr>
+          <w:rFonts w:asciiTheme="minorHAnsi" w:hAnsiTheme="minorHAnsi"/>
+          <w:bCs/>
+          <w:sz w:val="28"/>
+          <w:szCs w:val="28"/>
+        </w:rPr>
+        <w:t>)</w:t>
+      </w:r>
+    </w:p>
+    <w:p>
+      <w:pPr>
+        <w:jc w:val="left"/>
+        <w:rPr>
+          <w:rFonts w:asciiTheme="minorHAnsi" w:hAnsiTheme="minorHAnsi"/>
+          <w:bCs/>
+          <w:sz w:val="28"/>
+          <w:szCs w:val="28"/>
+        </w:rPr>
+      </w:pPr>
+      <w:r>
+        <w:rPr>
+          <w:rFonts w:asciiTheme="minorHAnsi" w:hAnsiTheme="minorHAnsi"/>
+          <w:bCs/>
+          <w:sz w:val="28"/>
+          <w:szCs w:val="28"/>
+        </w:rPr>
+        <w:t>L’analisi viene eseguita su tutte le matrici individuate.</w:t>
+      </w:r>
+    </w:p>
+    <w:p>
+      <w:pPr>
+        <w:jc w:val="left"/>
+        <w:rPr>
+          <w:rFonts w:asciiTheme="minorHAnsi" w:hAnsiTheme="minorHAnsi"/>
+          <w:bCs/>
+          <w:sz w:val="28"/>
+          <w:szCs w:val="28"/>
+        </w:rPr>
+      </w:pPr>
+    </w:p>
+    <w:p>
+      <w:pPr>
+        <w:jc w:val="left"/>
+        <w:rPr>
+          <w:rFonts w:asciiTheme="minorHAnsi" w:hAnsiTheme="minorHAnsi"/>
+          <w:bCs/>
+          <w:sz w:val="28"/>
+          <w:szCs w:val="28"/>
+        </w:rPr>
+      </w:pPr>
+      <w:r>
+        <w:rPr>
+          <w:rFonts w:asciiTheme="minorHAnsi" w:hAnsiTheme="minorHAnsi"/>
+          <w:bCs/>
+          <w:sz w:val="28"/>
+          <w:szCs w:val="28"/>
+        </w:rPr>
+        <w:t>Il primo problema affrontato</w:t>
+      </w:r>
+      <w:r>
+        <w:rPr>
+          <w:rFonts w:asciiTheme="minorHAnsi" w:hAnsiTheme="minorHAnsi"/>
+          <w:bCs/>
+          <w:sz w:val="28"/>
+          <w:szCs w:val="28"/>
+        </w:rPr>
+        <w:t xml:space="preserve"> è stata l’importazione in memoria </w:t>
+      </w:r>
+      <w:r>
+        <w:rPr>
+          <w:rFonts w:asciiTheme="minorHAnsi" w:hAnsiTheme="minorHAnsi"/>
+          <w:bCs/>
+          <w:sz w:val="28"/>
+          <w:szCs w:val="28"/>
+        </w:rPr>
+        <w:t xml:space="preserve">dal </w:t>
+      </w:r>
+      <w:r>
+        <w:rPr>
+          <w:rFonts w:asciiTheme="minorHAnsi" w:hAnsiTheme="minorHAnsi"/>
+          <w:bCs/>
+          <w:sz w:val="28"/>
+          <w:szCs w:val="28"/>
+        </w:rPr>
+        <w:t>formato .mtx. Nonostante esistano delle funzioni di import reperibili online (</w:t>
+      </w:r>
+      <w:hyperlink r:id="rId12" w:history="1">
+        <w:r>
+          <w:rPr>
+            <w:rStyle w:val="Collegamentoipertestuale"/>
+            <w:rFonts w:asciiTheme="minorHAnsi" w:hAnsiTheme="minorHAnsi"/>
+            <w:bCs/>
+            <w:i/>
+            <w:sz w:val="28"/>
+            <w:szCs w:val="28"/>
+          </w:rPr>
+          <w:t>https://math.nist.gov/MatrixMarket/mmio-c.html</w:t>
+        </w:r>
+      </w:hyperlink>
+      <w:r>
+        <w:rPr>
+          <w:rFonts w:asciiTheme="minorHAnsi" w:hAnsiTheme="minorHAnsi"/>
+          <w:bCs/>
+          <w:sz w:val="28"/>
+          <w:szCs w:val="28"/>
+        </w:rPr>
+        <w:t>) abbiamo deciso di scrivere un parser ad-hoc per matrici Matrix Market. Tale soluzione ha permesso di ottenere risultati migliori nei tempi di import rispetto agli altri linguaggi.</w:t>
+      </w:r>
+    </w:p>
+    <w:p>
+      <w:pPr>
+        <w:jc w:val="left"/>
+        <w:rPr>
+          <w:rFonts w:asciiTheme="minorHAnsi" w:hAnsiTheme="minorHAnsi"/>
+          <w:bCs/>
+          <w:sz w:val="28"/>
+          <w:szCs w:val="28"/>
+        </w:rPr>
+      </w:pPr>
+    </w:p>
+    <w:p>
+      <w:pPr>
+        <w:keepNext/>
+        <w:jc w:val="center"/>
+      </w:pPr>
+      <w:r>
+        <w:rPr>
+          <w:rFonts w:asciiTheme="minorHAnsi" w:hAnsiTheme="minorHAnsi"/>
+          <w:bCs/>
+          <w:sz w:val="28"/>
+          <w:szCs w:val="28"/>
+        </w:rPr>
+        <w:pict>
+          <v:shapetype id="_x0000_t75" coordsize="21600,21600" o:spt="75" o:preferrelative="t" path="m@4@5l@4@11@9@11@9@5xe" filled="f" stroked="f">
+            <v:stroke joinstyle="miter"/>
+            <v:formulas>
+              <v:f eqn="if lineDrawn pixelLineWidth 0"/>
+              <v:f eqn="sum @0 1 0"/>
+              <v:f eqn="sum 0 0 @1"/>
+              <v:f eqn="prod @2 1 2"/>
+              <v:f eqn="prod @3 21600 pixelWidth"/>
+              <v:f eqn="prod @3 21600 pixelHeight"/>
+              <v:f eqn="sum @0 0 1"/>
+              <v:f eqn="prod @6 1 2"/>
+              <v:f eqn="prod @7 21600 pixelWidth"/>
+              <v:f eqn="sum @8 21600 0"/>
+              <v:f eqn="prod @7 21600 pixelHeight"/>
+              <v:f eqn="sum @10 21600 0"/>
+            </v:formulas>
+            <v:path o:extrusionok="f" gradientshapeok="t" o:connecttype="rect"/>
+            <o:lock v:ext="edit" aspectratio="t"/>
+          </v:shapetype>
+          <v:shape id="_x0000_i1027" type="#_x0000_t75" style="width:376.3pt;height:66.35pt">
+            <v:imagedata r:id="rId13" o:title="code" croptop="17709f" cropbottom="17433f" cropleft="4122f" cropright="4200f"/>
+          </v:shape>
+        </w:pict>
+      </w:r>
+    </w:p>
+    <w:p>
+      <w:pPr>
+        <w:pStyle w:val="Didascalia"/>
+        <w:spacing w:line="360" w:lineRule="auto"/>
+        <w:jc w:val="center"/>
+      </w:pPr>
+      <w:r>
+        <w:t xml:space="preserve">Figura </w:t>
+      </w:r>
+      <w:fldSimple w:instr=" SEQ Figura \* ARABIC ">
+        <w:r>
+          <w:rPr>
+            <w:noProof/>
+          </w:rPr>
+          <w:t>1</w:t>
+        </w:r>
+      </w:fldSimple>
+      <w:r>
+        <w:t xml:space="preserve">: Import tramite funzione custom </w:t>
+      </w:r>
+      <w:r>
+        <w:t>Eigen::SparseMatrix&lt;double&gt; readMatrix(std::string &amp;filename);</w:t>
+      </w:r>
+    </w:p>
+    <w:p>
+      <w:pPr>
+        <w:rPr>
+          <w:rFonts w:asciiTheme="minorHAnsi" w:hAnsiTheme="minorHAnsi"/>
+          <w:bCs/>
+          <w:sz w:val="28"/>
+          <w:szCs w:val="28"/>
+        </w:rPr>
+      </w:pPr>
+    </w:p>
+    <w:p>
+      <w:pPr>
+        <w:rPr>
+          <w:rFonts w:asciiTheme="minorHAnsi" w:hAnsiTheme="minorHAnsi"/>
+          <w:bCs/>
+          <w:sz w:val="28"/>
+          <w:szCs w:val="28"/>
+        </w:rPr>
+      </w:pPr>
+      <w:r>
+        <w:rPr>
+          <w:rFonts w:asciiTheme="minorHAnsi" w:hAnsiTheme="minorHAnsi"/>
+          <w:bCs/>
+          <w:sz w:val="28"/>
+          <w:szCs w:val="28"/>
+        </w:rPr>
+        <w:t xml:space="preserve">C++ non dispone di una funzione per controllare lo </w:t>
+      </w:r>
+      <w:r>
+        <w:rPr>
+          <w:rFonts w:asciiTheme="minorHAnsi" w:hAnsiTheme="minorHAnsi"/>
+          <w:bCs/>
+          <w:sz w:val="28"/>
+          <w:szCs w:val="28"/>
+        </w:rPr>
+        <w:t>spazio in memoria</w:t>
+      </w:r>
+      <w:r>
+        <w:rPr>
+          <w:rFonts w:asciiTheme="minorHAnsi" w:hAnsiTheme="minorHAnsi"/>
+          <w:bCs/>
+          <w:sz w:val="28"/>
+          <w:szCs w:val="28"/>
+        </w:rPr>
+        <w:t xml:space="preserve"> occupato </w:t>
+      </w:r>
+      <w:r>
+        <w:rPr>
+          <w:rFonts w:asciiTheme="minorHAnsi" w:hAnsiTheme="minorHAnsi"/>
+          <w:bCs/>
+          <w:sz w:val="28"/>
+          <w:szCs w:val="28"/>
+        </w:rPr>
+        <w:t>da un oggetto.</w:t>
+      </w:r>
+      <w:r>
+        <w:rPr>
+          <w:rFonts w:asciiTheme="minorHAnsi" w:hAnsiTheme="minorHAnsi"/>
+          <w:bCs/>
+          <w:sz w:val="28"/>
+          <w:szCs w:val="28"/>
+        </w:rPr>
+        <w:t xml:space="preserve"> </w:t>
+      </w:r>
+      <w:r>
+        <w:rPr>
+          <w:rFonts w:asciiTheme="minorHAnsi" w:hAnsiTheme="minorHAnsi"/>
+          <w:bCs/>
+          <w:sz w:val="28"/>
+          <w:szCs w:val="28"/>
+        </w:rPr>
+        <w:t>D</w:t>
+      </w:r>
+      <w:r>
+        <w:rPr>
+          <w:rFonts w:asciiTheme="minorHAnsi" w:hAnsiTheme="minorHAnsi"/>
+          <w:bCs/>
+          <w:sz w:val="28"/>
+          <w:szCs w:val="28"/>
+        </w:rPr>
+        <w:t xml:space="preserve">unque la dimensione delle matrici è </w:t>
+      </w:r>
+      <w:r>
+        <w:rPr>
+          <w:rFonts w:asciiTheme="minorHAnsi" w:hAnsiTheme="minorHAnsi"/>
+          <w:bCs/>
+          <w:sz w:val="28"/>
+          <w:szCs w:val="28"/>
+        </w:rPr>
+        <w:t xml:space="preserve">stata </w:t>
+      </w:r>
+      <w:r>
+        <w:rPr>
+          <w:rFonts w:asciiTheme="minorHAnsi" w:hAnsiTheme="minorHAnsi"/>
+          <w:bCs/>
+          <w:sz w:val="28"/>
+          <w:szCs w:val="28"/>
+        </w:rPr>
+        <w:t xml:space="preserve">calcolata empiricamente, studiandone la metodologia di memorizzazione. </w:t>
+      </w:r>
+    </w:p>
+    <w:p>
+      <w:pPr>
+        <w:rPr>
+          <w:rFonts w:asciiTheme="minorHAnsi" w:hAnsiTheme="minorHAnsi"/>
+          <w:bCs/>
+          <w:sz w:val="28"/>
+          <w:szCs w:val="28"/>
+        </w:rPr>
+      </w:pPr>
+      <w:r>
+        <w:rPr>
+          <w:rFonts w:asciiTheme="minorHAnsi" w:hAnsiTheme="minorHAnsi"/>
+          <w:bCs/>
+          <w:sz w:val="28"/>
+          <w:szCs w:val="28"/>
+        </w:rPr>
+        <w:t xml:space="preserve">Eigen (così come la libreria utilizzata per il linguaggio Python) comprime la matrice </w:t>
+      </w:r>
+      <w:r>
+        <w:rPr>
+          <w:rFonts w:asciiTheme="minorHAnsi" w:hAnsiTheme="minorHAnsi"/>
+          <w:bCs/>
+          <w:sz w:val="28"/>
+          <w:szCs w:val="28"/>
+        </w:rPr>
+        <w:t xml:space="preserve">sparsa utilizzando il formato </w:t>
+      </w:r>
+      <w:r>
+        <w:rPr>
+          <w:rFonts w:asciiTheme="minorHAnsi" w:hAnsiTheme="minorHAnsi"/>
+          <w:bCs/>
+          <w:sz w:val="28"/>
+          <w:szCs w:val="28"/>
+        </w:rPr>
+        <w:t>Compressed Sparse Row/Column</w:t>
+      </w:r>
+      <w:r>
+        <w:rPr>
+          <w:rFonts w:asciiTheme="minorHAnsi" w:hAnsiTheme="minorHAnsi"/>
+          <w:bCs/>
+          <w:sz w:val="28"/>
+          <w:szCs w:val="28"/>
+        </w:rPr>
+        <w:t>. Vengono mantenuti in memoria due array di interi (4 byte), contenti indici per la ricostruzione della matrice, e un array di double (8 byte), contenete i valori non zero.</w:t>
+      </w:r>
+    </w:p>
+    <w:p>
+      <w:pPr>
+        <w:rPr>
+          <w:rFonts w:asciiTheme="minorHAnsi" w:hAnsiTheme="minorHAnsi"/>
+          <w:bCs/>
+          <w:sz w:val="28"/>
+          <w:szCs w:val="28"/>
+        </w:rPr>
+      </w:pPr>
+    </w:p>
+    <w:p>
+      <w:pPr>
+        <w:keepNext/>
+      </w:pPr>
+      <w:r>
+        <w:rPr>
+          <w:rFonts w:asciiTheme="minorHAnsi" w:hAnsiTheme="minorHAnsi"/>
+          <w:bCs/>
+          <w:sz w:val="28"/>
+          <w:szCs w:val="28"/>
+        </w:rPr>
+        <w:lastRenderedPageBreak/>
+        <w:pict>
+          <v:shape id="_x0000_i1045" type="#_x0000_t75" style="width:6in;height:108.3pt">
+            <v:imagedata r:id="rId14" o:title="download"/>
+          </v:shape>
+        </w:pict>
+      </w:r>
+    </w:p>
+    <w:p>
+      <w:pPr>
+        <w:pStyle w:val="Didascalia"/>
+        <w:spacing w:line="360" w:lineRule="auto"/>
+      </w:pPr>
+      <w:r>
+        <w:t xml:space="preserve">Figura </w:t>
+      </w:r>
+      <w:fldSimple w:instr=" SEQ Figura \* ARABIC ">
+        <w:r>
+          <w:rPr>
+            <w:noProof/>
+          </w:rPr>
+          <w:t>2</w:t>
+        </w:r>
+      </w:fldSimple>
+      <w:r>
+        <w:t>: formato CSR e CSC</w:t>
+      </w:r>
+    </w:p>
+    <w:p>
+      <w:pPr>
+        <w:rPr>
+          <w:rFonts w:asciiTheme="minorHAnsi" w:hAnsiTheme="minorHAnsi"/>
+          <w:bCs/>
+          <w:sz w:val="28"/>
+          <w:szCs w:val="28"/>
+        </w:rPr>
+      </w:pPr>
+    </w:p>
+    <w:p>
+      <w:pPr>
+        <w:rPr>
+          <w:rFonts w:asciiTheme="minorHAnsi" w:hAnsiTheme="minorHAnsi"/>
+          <w:bCs/>
+          <w:sz w:val="28"/>
+          <w:szCs w:val="28"/>
+        </w:rPr>
+      </w:pPr>
+      <w:r>
+        <w:rPr>
+          <w:rFonts w:asciiTheme="minorHAnsi" w:hAnsiTheme="minorHAnsi"/>
+          <w:bCs/>
+          <w:sz w:val="28"/>
+          <w:szCs w:val="28"/>
+        </w:rPr>
+        <w:t>Il calcolo è quindi il seguente:</w:t>
+      </w:r>
+      <w:bookmarkStart w:id="3" w:name="_GoBack"/>
+      <w:bookmarkEnd w:id="3"/>
+    </w:p>
+    <w:p>
+      <w:pPr>
+        <w:jc w:val="center"/>
+        <w:rPr>
+          <w:rFonts w:asciiTheme="minorHAnsi" w:hAnsiTheme="minorHAnsi"/>
+          <w:bCs/>
+          <w:sz w:val="28"/>
+          <w:szCs w:val="28"/>
+        </w:rPr>
+      </w:pPr>
+      <w:r>
+        <w:rPr>
+          <w:rFonts w:asciiTheme="minorHAnsi" w:hAnsiTheme="minorHAnsi"/>
+          <w:bCs/>
+          <w:noProof/>
+          <w:sz w:val="28"/>
+          <w:szCs w:val="28"/>
+        </w:rPr>
+        <w:drawing>
+          <wp:inline distT="0" distB="0" distL="0" distR="0">
+            <wp:extent cx="5486400" cy="150112"/>
+            <wp:effectExtent l="0" t="0" r="0" b="0"/>
+            <wp:docPr id="12" name="Immagine 12" descr="C:\Users\Federico\Downloads\CodeCogsEqn (2).png"/>
+            <wp:cNvGraphicFramePr>
+              <a:graphicFrameLocks xmlns:a="http://schemas.openxmlformats.org/drawingml/2006/main" noChangeAspect="1"/>
+            </wp:cNvGraphicFramePr>
+            <a:graphic xmlns:a="http://schemas.openxmlformats.org/drawingml/2006/main">
+              <a:graphicData uri="http://schemas.openxmlformats.org/drawingml/2006/picture">
+                <pic:pic xmlns:pic="http://schemas.openxmlformats.org/drawingml/2006/picture">
+                  <pic:nvPicPr>
+                    <pic:cNvPr id="0" name="Picture 30" descr="C:\Users\Federico\Downloads\CodeCogsEqn (2).png"/>
+                    <pic:cNvPicPr>
+                      <a:picLocks noChangeAspect="1" noChangeArrowheads="1"/>
+                    </pic:cNvPicPr>
+                  </pic:nvPicPr>
+                  <pic:blipFill>
+                    <a:blip r:embed="rId15" cstate="print">
+                      <a:extLst>
+                        <a:ext uri="{28A0092B-C50C-407E-A947-70E740481C1C}">
+                          <a14:useLocalDpi xmlns:a14="http://schemas.microsoft.com/office/drawing/2010/main" val="0"/>
+                        </a:ext>
+                      </a:extLst>
+                    </a:blip>
+                    <a:srcRect/>
+                    <a:stretch>
+                      <a:fillRect/>
+                    </a:stretch>
+                  </pic:blipFill>
+                  <pic:spPr bwMode="auto">
+                    <a:xfrm>
+                      <a:off x="0" y="0"/>
+                      <a:ext cx="5486400" cy="150112"/>
+                    </a:xfrm>
+                    <a:prstGeom prst="rect">
+                      <a:avLst/>
+                    </a:prstGeom>
+                    <a:noFill/>
+                    <a:ln>
+                      <a:noFill/>
+                    </a:ln>
+                  </pic:spPr>
+                </pic:pic>
+              </a:graphicData>
+            </a:graphic>
+          </wp:inline>
+        </w:drawing>
+      </w:r>
+    </w:p>
+    <w:p>
+      <w:pPr>
+        <w:rPr>
+          <w:rFonts w:asciiTheme="minorHAnsi" w:hAnsiTheme="minorHAnsi"/>
+          <w:bCs/>
+          <w:sz w:val="28"/>
+          <w:szCs w:val="28"/>
+        </w:rPr>
+      </w:pPr>
+    </w:p>
+    <w:p>
+      <w:pPr>
+        <w:rPr>
+          <w:rFonts w:asciiTheme="minorHAnsi" w:hAnsiTheme="minorHAnsi"/>
+          <w:bCs/>
+          <w:sz w:val="28"/>
+          <w:szCs w:val="28"/>
+        </w:rPr>
+      </w:pPr>
+      <w:r>
+        <w:rPr>
+          <w:rFonts w:asciiTheme="minorHAnsi" w:hAnsiTheme="minorHAnsi"/>
+          <w:bCs/>
+          <w:sz w:val="28"/>
+          <w:szCs w:val="28"/>
+        </w:rPr>
+        <w:t>A fronte di ulteriori strutture interne della libreria tale metodo permette di ottenere una buona approssimazione del costo in termini di memoria.</w:t>
+      </w:r>
+    </w:p>
+    <w:p>
+      <w:pPr>
+        <w:rPr>
+          <w:rFonts w:asciiTheme="minorHAnsi" w:hAnsiTheme="minorHAnsi"/>
+          <w:bCs/>
+          <w:sz w:val="28"/>
+          <w:szCs w:val="28"/>
+        </w:rPr>
+      </w:pPr>
+    </w:p>
+    <w:p>
+      <w:pPr>
+        <w:rPr>
+          <w:rFonts w:asciiTheme="minorHAnsi" w:hAnsiTheme="minorHAnsi"/>
+          <w:bCs/>
+          <w:sz w:val="28"/>
+          <w:szCs w:val="28"/>
+        </w:rPr>
+      </w:pPr>
+      <w:r>
+        <w:rPr>
+          <w:rFonts w:asciiTheme="minorHAnsi" w:hAnsiTheme="minorHAnsi"/>
+          <w:bCs/>
+          <w:sz w:val="28"/>
+          <w:szCs w:val="28"/>
+        </w:rPr>
+        <w:t>I passi dell’</w:t>
+      </w:r>
+      <w:r>
+        <w:rPr>
+          <w:rFonts w:asciiTheme="minorHAnsi" w:hAnsiTheme="minorHAnsi"/>
+          <w:bCs/>
+          <w:sz w:val="28"/>
+          <w:szCs w:val="28"/>
+        </w:rPr>
+        <w:t>analisi sono gli stessi utilizzati nell’analisi via MATLAB, utilizzando opportunamente la sintassi C++ e la libreria Eigen.</w:t>
+      </w:r>
+    </w:p>
+    <w:p>
+      <w:pPr>
+        <w:rPr>
+          <w:rFonts w:asciiTheme="minorHAnsi" w:hAnsiTheme="minorHAnsi"/>
+          <w:bCs/>
+          <w:sz w:val="28"/>
+          <w:szCs w:val="28"/>
+        </w:rPr>
+      </w:pPr>
+      <w:r>
+        <w:rPr>
+          <w:rFonts w:asciiTheme="minorHAnsi" w:hAnsiTheme="minorHAnsi"/>
+          <w:bCs/>
+          <w:sz w:val="28"/>
+          <w:szCs w:val="28"/>
+        </w:rPr>
+        <w:t xml:space="preserve">In particolare la decomposizione di Cholesky viene calcolata tramite la funzione </w:t>
+      </w:r>
+      <w:r>
+        <w:rPr>
+          <w:rFonts w:asciiTheme="minorHAnsi" w:hAnsiTheme="minorHAnsi"/>
+          <w:bCs/>
+          <w:i/>
+          <w:sz w:val="28"/>
+          <w:szCs w:val="28"/>
+        </w:rPr>
+        <w:t>Eigen::SimplicialLLT&lt;Eigen::SparseMatrix&lt;double&gt;&gt; chol</w:t>
+      </w:r>
+      <w:r>
+        <w:rPr>
+          <w:rFonts w:asciiTheme="minorHAnsi" w:hAnsiTheme="minorHAnsi"/>
+          <w:bCs/>
+          <w:sz w:val="28"/>
+          <w:szCs w:val="28"/>
+        </w:rPr>
+        <w:t xml:space="preserve"> che riduce il fill-in applicando una permutazione simmetrica prima della fattorizzazione.</w:t>
+      </w:r>
+    </w:p>
+    <w:p>
+      <w:pPr>
+        <w:rPr>
+          <w:rFonts w:asciiTheme="minorHAnsi" w:hAnsiTheme="minorHAnsi"/>
+          <w:bCs/>
+          <w:sz w:val="28"/>
+          <w:szCs w:val="28"/>
+        </w:rPr>
+      </w:pPr>
+      <w:r>
+        <w:rPr>
+          <w:rFonts w:asciiTheme="minorHAnsi" w:hAnsiTheme="minorHAnsi"/>
+          <w:bCs/>
+          <w:sz w:val="28"/>
+          <w:szCs w:val="28"/>
+        </w:rPr>
+        <w:t xml:space="preserve">I risultati sono riportati </w:t>
+      </w:r>
+      <w:r>
+        <w:rPr>
+          <w:rFonts w:asciiTheme="minorHAnsi" w:hAnsiTheme="minorHAnsi"/>
+          <w:bCs/>
+          <w:sz w:val="28"/>
+          <w:szCs w:val="28"/>
+        </w:rPr>
+        <w:t>in un file csv</w:t>
+      </w:r>
+      <w:r>
+        <w:rPr>
+          <w:rFonts w:asciiTheme="minorHAnsi" w:hAnsiTheme="minorHAnsi"/>
+          <w:bCs/>
+          <w:sz w:val="28"/>
+          <w:szCs w:val="28"/>
+        </w:rPr>
+        <w:t>.</w:t>
+      </w:r>
       <w:r>
         <w:rPr>
           <w:rFonts w:asciiTheme="minorHAnsi" w:hAnsiTheme="minorHAnsi"/>
@@ -2251,27 +2985,7 @@
           <w:sz w:val="28"/>
           <w:szCs w:val="28"/>
         </w:rPr>
-        <w:t xml:space="preserve">” e implementa la funzione che permette di effettuare la decomposizione di </w:t>
-      </w:r>
-      <w:proofErr w:type="spellStart"/>
-      <w:r>
-        <w:rPr>
-          <w:rFonts w:asciiTheme="minorHAnsi" w:hAnsiTheme="minorHAnsi"/>
-          <w:bCs/>
-          <w:sz w:val="28"/>
-          <w:szCs w:val="28"/>
-        </w:rPr>
-        <w:t>Choleksy</w:t>
-      </w:r>
-      <w:proofErr w:type="spellEnd"/>
-      <w:r>
-        <w:rPr>
-          <w:rFonts w:asciiTheme="minorHAnsi" w:hAnsiTheme="minorHAnsi"/>
-          <w:bCs/>
-          <w:sz w:val="28"/>
-          <w:szCs w:val="28"/>
-        </w:rPr>
-        <w:t>.</w:t>
+        <w:t>” e implementa la funzione che permette di effettuare la decomposizione di Choleksy.</w:t>
       </w:r>
     </w:p>
     <w:p>
@@ -2331,7 +3045,6 @@
         </w:rPr>
         <w:t xml:space="preserve">Grazie al comando </w:t>
       </w:r>
-      <w:proofErr w:type="spellStart"/>
       <w:r>
         <w:rPr>
           <w:rFonts w:asciiTheme="minorHAnsi" w:hAnsiTheme="minorHAnsi"/>
@@ -2343,55 +3056,14 @@
         </w:rPr>
         <w:t>chol.spam</w:t>
       </w:r>
-      <w:proofErr w:type="spellEnd"/>
-      <w:r>
-        <w:rPr>
-          <w:rFonts w:asciiTheme="minorHAnsi" w:hAnsiTheme="minorHAnsi"/>
-          <w:bCs/>
-          <w:sz w:val="28"/>
-          <w:szCs w:val="28"/>
-        </w:rPr>
-        <w:t xml:space="preserve"> effettuiamo la decomposizione di </w:t>
-      </w:r>
-      <w:proofErr w:type="spellStart"/>
-      <w:r>
-        <w:rPr>
-          <w:rFonts w:asciiTheme="minorHAnsi" w:hAnsiTheme="minorHAnsi"/>
-          <w:bCs/>
-          <w:sz w:val="28"/>
-          <w:szCs w:val="28"/>
-        </w:rPr>
-        <w:t>Cholesky</w:t>
-      </w:r>
-      <w:proofErr w:type="spellEnd"/>
-      <w:r>
-        <w:rPr>
-          <w:rFonts w:asciiTheme="minorHAnsi" w:hAnsiTheme="minorHAnsi"/>
-          <w:bCs/>
-          <w:sz w:val="28"/>
-          <w:szCs w:val="28"/>
-        </w:rPr>
-        <w:t xml:space="preserve"> sulla matrice in esame. Essa deve essere simmetrica e definita positiva: queste due caratteristiche vengono verificate automaticamente dalla funzione stessa, che restituisce un errore se queste non sono rispettate, motivo per il quale è stato inserito un </w:t>
-      </w:r>
-      <w:proofErr w:type="spellStart"/>
-      <w:r>
-        <w:rPr>
-          <w:rFonts w:asciiTheme="minorHAnsi" w:hAnsiTheme="minorHAnsi"/>
-          <w:bCs/>
-          <w:sz w:val="28"/>
-          <w:szCs w:val="28"/>
-        </w:rPr>
-        <w:t>try</w:t>
-      </w:r>
-      <w:proofErr w:type="spellEnd"/>
-      <w:r>
-        <w:rPr>
-          <w:rFonts w:asciiTheme="minorHAnsi" w:hAnsiTheme="minorHAnsi"/>
-          <w:bCs/>
-          <w:sz w:val="28"/>
-          <w:szCs w:val="28"/>
-        </w:rPr>
-        <w:t>-catch.</w:t>
+      <w:r>
+        <w:rPr>
+          <w:rFonts w:asciiTheme="minorHAnsi" w:hAnsiTheme="minorHAnsi"/>
+          <w:bCs/>
+          <w:sz w:val="28"/>
+          <w:szCs w:val="28"/>
+        </w:rPr>
+        <w:t xml:space="preserve"> effettuiamo la decomposizione di Cholesky sulla matrice in esame. Essa deve essere simmetrica e definita positiva: queste due caratteristiche vengono verificate automaticamente dalla funzione stessa, che restituisce un errore se queste non sono rispettate, motivo per il quale è stato inserito un try-catch.</w:t>
       </w:r>
     </w:p>
     <w:p>
@@ -2436,7 +3108,7 @@
                     <pic:cNvPicPr/>
                   </pic:nvPicPr>
                   <pic:blipFill rotWithShape="1">
-                    <a:blip r:embed="rId12"/>
+                    <a:blip r:embed="rId16"/>
                     <a:srcRect l="4359" t="23295" r="48114" b="54114"/>
                     <a:stretch/>
                   </pic:blipFill>
@@ -2483,8 +3155,6 @@
         <w:lastRenderedPageBreak/>
         <w:t xml:space="preserve">La libreria in uso implementa anche la funzione </w:t>
       </w:r>
-      <w:proofErr w:type="spellStart"/>
-      <w:proofErr w:type="gramStart"/>
       <w:r>
         <w:rPr>
           <w:rFonts w:asciiTheme="minorHAnsi" w:hAnsiTheme="minorHAnsi"/>
@@ -2496,8 +3166,6 @@
         </w:rPr>
         <w:t>solve.spam</w:t>
       </w:r>
-      <w:proofErr w:type="spellEnd"/>
-      <w:proofErr w:type="gramEnd"/>
       <w:r>
         <w:rPr>
           <w:rFonts w:asciiTheme="minorHAnsi" w:hAnsiTheme="minorHAnsi"/>
@@ -2507,7 +3175,6 @@
         </w:rPr>
         <w:t xml:space="preserve"> che, dato in input il risultato della funzione </w:t>
       </w:r>
-      <w:proofErr w:type="spellStart"/>
       <w:r>
         <w:rPr>
           <w:rFonts w:asciiTheme="minorHAnsi" w:hAnsiTheme="minorHAnsi"/>
@@ -2519,7 +3186,6 @@
         </w:rPr>
         <w:t>chol.spam</w:t>
       </w:r>
-      <w:proofErr w:type="spellEnd"/>
       <w:r>
         <w:rPr>
           <w:rFonts w:asciiTheme="minorHAnsi" w:hAnsiTheme="minorHAnsi"/>
@@ -2529,7 +3195,6 @@
         </w:rPr>
         <w:t xml:space="preserve">, calcola direttamente il risultato del sistema lineare, combinando in maniera opportuna </w:t>
       </w:r>
-      <w:proofErr w:type="spellStart"/>
       <w:r>
         <w:rPr>
           <w:rFonts w:asciiTheme="minorHAnsi" w:hAnsiTheme="minorHAnsi"/>
@@ -2541,7 +3206,6 @@
         </w:rPr>
         <w:t>backsolve</w:t>
       </w:r>
-      <w:proofErr w:type="spellEnd"/>
       <w:r>
         <w:rPr>
           <w:rFonts w:asciiTheme="minorHAnsi" w:hAnsiTheme="minorHAnsi"/>
@@ -2551,7 +3215,6 @@
         </w:rPr>
         <w:t xml:space="preserve"> e </w:t>
       </w:r>
-      <w:proofErr w:type="spellStart"/>
       <w:r>
         <w:rPr>
           <w:rFonts w:asciiTheme="minorHAnsi" w:hAnsiTheme="minorHAnsi"/>
@@ -2563,7 +3226,6 @@
         </w:rPr>
         <w:t>forwardsolve</w:t>
       </w:r>
-      <w:proofErr w:type="spellEnd"/>
       <w:r>
         <w:rPr>
           <w:rFonts w:asciiTheme="minorHAnsi" w:hAnsiTheme="minorHAnsi"/>
@@ -2573,7 +3235,6 @@
         </w:rPr>
         <w:t xml:space="preserve"> (dato R risultato di </w:t>
       </w:r>
-      <w:proofErr w:type="spellStart"/>
       <w:r>
         <w:rPr>
           <w:rFonts w:asciiTheme="minorHAnsi" w:hAnsiTheme="minorHAnsi"/>
@@ -2585,7 +3246,6 @@
         </w:rPr>
         <w:t>chol.spam</w:t>
       </w:r>
-      <w:proofErr w:type="spellEnd"/>
       <w:r>
         <w:rPr>
           <w:rFonts w:asciiTheme="minorHAnsi" w:hAnsiTheme="minorHAnsi"/>
@@ -2595,7 +3255,6 @@
         </w:rPr>
         <w:t xml:space="preserve">, calcoliamo </w:t>
       </w:r>
-      <w:proofErr w:type="spellStart"/>
       <w:r>
         <w:rPr>
           <w:rFonts w:asciiTheme="minorHAnsi" w:hAnsiTheme="minorHAnsi"/>
@@ -2605,9 +3264,46 @@
           <w:sz w:val="28"/>
           <w:szCs w:val="28"/>
         </w:rPr>
-        <w:t>backsolve</w:t>
-      </w:r>
-      <w:proofErr w:type="spellEnd"/>
+        <w:t>backsolve(R, forwardsolve(t(R), b))</w:t>
+      </w:r>
+      <w:r>
+        <w:rPr>
+          <w:rFonts w:asciiTheme="minorHAnsi" w:hAnsiTheme="minorHAnsi"/>
+          <w:bCs/>
+          <w:sz w:val="28"/>
+          <w:szCs w:val="28"/>
+        </w:rPr>
+        <w:t xml:space="preserve"> ). </w:t>
+      </w:r>
+    </w:p>
+    <w:p>
+      <w:pPr>
+        <w:rPr>
+          <w:rFonts w:asciiTheme="minorHAnsi" w:hAnsiTheme="minorHAnsi"/>
+          <w:bCs/>
+          <w:sz w:val="28"/>
+          <w:szCs w:val="28"/>
+        </w:rPr>
+      </w:pPr>
+    </w:p>
+    <w:p>
+      <w:pPr>
+        <w:rPr>
+          <w:rFonts w:asciiTheme="minorHAnsi" w:hAnsiTheme="minorHAnsi"/>
+          <w:bCs/>
+          <w:sz w:val="28"/>
+          <w:szCs w:val="28"/>
+        </w:rPr>
+      </w:pPr>
+      <w:r>
+        <w:rPr>
+          <w:rFonts w:asciiTheme="minorHAnsi" w:hAnsiTheme="minorHAnsi"/>
+          <w:bCs/>
+          <w:sz w:val="28"/>
+          <w:szCs w:val="28"/>
+        </w:rPr>
+        <w:t xml:space="preserve">Abbiamo tracciato l’andamento della memoria usata per la decomposizione di Choleksy calcolando la dimensione della matrice originale e della matrice decomposta, tramite </w:t>
+      </w:r>
       <w:r>
         <w:rPr>
           <w:rFonts w:asciiTheme="minorHAnsi" w:hAnsiTheme="minorHAnsi"/>
@@ -2617,9 +3313,17 @@
           <w:sz w:val="28"/>
           <w:szCs w:val="28"/>
         </w:rPr>
-        <w:t xml:space="preserve">(R, </w:t>
-      </w:r>
-      <w:proofErr w:type="spellStart"/>
+        <w:t>object.size</w:t>
+      </w:r>
+      <w:r>
+        <w:rPr>
+          <w:rFonts w:asciiTheme="minorHAnsi" w:hAnsiTheme="minorHAnsi"/>
+          <w:bCs/>
+          <w:sz w:val="28"/>
+          <w:szCs w:val="28"/>
+        </w:rPr>
+        <w:t xml:space="preserve">, e abbiamo misurato il tempo necessario per le operazioni fondamentali di decomposizione e risoluzione con </w:t>
+      </w:r>
       <w:r>
         <w:rPr>
           <w:rFonts w:asciiTheme="minorHAnsi" w:hAnsiTheme="minorHAnsi"/>
@@ -2629,117 +3333,8 @@
           <w:sz w:val="28"/>
           <w:szCs w:val="28"/>
         </w:rPr>
-        <w:t>forwardsolve</w:t>
-      </w:r>
-      <w:proofErr w:type="spellEnd"/>
-      <w:r>
-        <w:rPr>
-          <w:rFonts w:asciiTheme="minorHAnsi" w:hAnsiTheme="minorHAnsi"/>
-          <w:bCs/>
-          <w:i/>
-          <w:iCs/>
-          <w:sz w:val="28"/>
-          <w:szCs w:val="28"/>
-        </w:rPr>
-        <w:t>(t(R), b))</w:t>
-      </w:r>
-      <w:r>
-        <w:rPr>
-          <w:rFonts w:asciiTheme="minorHAnsi" w:hAnsiTheme="minorHAnsi"/>
-          <w:bCs/>
-          <w:sz w:val="28"/>
-          <w:szCs w:val="28"/>
-        </w:rPr>
-        <w:t xml:space="preserve"> ). </w:t>
-      </w:r>
-    </w:p>
-    <w:p>
-      <w:pPr>
-        <w:rPr>
-          <w:rFonts w:asciiTheme="minorHAnsi" w:hAnsiTheme="minorHAnsi"/>
-          <w:bCs/>
-          <w:sz w:val="28"/>
-          <w:szCs w:val="28"/>
-        </w:rPr>
-      </w:pPr>
-    </w:p>
-    <w:p>
-      <w:pPr>
-        <w:rPr>
-          <w:rFonts w:asciiTheme="minorHAnsi" w:hAnsiTheme="minorHAnsi"/>
-          <w:bCs/>
-          <w:sz w:val="28"/>
-          <w:szCs w:val="28"/>
-        </w:rPr>
-      </w:pPr>
-      <w:r>
-        <w:rPr>
-          <w:rFonts w:asciiTheme="minorHAnsi" w:hAnsiTheme="minorHAnsi"/>
-          <w:bCs/>
-          <w:sz w:val="28"/>
-          <w:szCs w:val="28"/>
-        </w:rPr>
-        <w:t xml:space="preserve">Abbiamo tracciato l’andamento della memoria usata per la decomposizione di </w:t>
-      </w:r>
-      <w:proofErr w:type="spellStart"/>
-      <w:r>
-        <w:rPr>
-          <w:rFonts w:asciiTheme="minorHAnsi" w:hAnsiTheme="minorHAnsi"/>
-          <w:bCs/>
-          <w:sz w:val="28"/>
-          <w:szCs w:val="28"/>
-        </w:rPr>
-        <w:t>Choleksy</w:t>
-      </w:r>
-      <w:proofErr w:type="spellEnd"/>
-      <w:r>
-        <w:rPr>
-          <w:rFonts w:asciiTheme="minorHAnsi" w:hAnsiTheme="minorHAnsi"/>
-          <w:bCs/>
-          <w:sz w:val="28"/>
-          <w:szCs w:val="28"/>
-        </w:rPr>
-        <w:t xml:space="preserve"> calcolando la dimensione della matrice originale e della matrice decomposta, tramite </w:t>
-      </w:r>
-      <w:proofErr w:type="spellStart"/>
-      <w:proofErr w:type="gramStart"/>
-      <w:r>
-        <w:rPr>
-          <w:rFonts w:asciiTheme="minorHAnsi" w:hAnsiTheme="minorHAnsi"/>
-          <w:bCs/>
-          <w:i/>
-          <w:iCs/>
-          <w:sz w:val="28"/>
-          <w:szCs w:val="28"/>
-        </w:rPr>
-        <w:t>object.size</w:t>
-      </w:r>
-      <w:proofErr w:type="spellEnd"/>
-      <w:proofErr w:type="gramEnd"/>
-      <w:r>
-        <w:rPr>
-          <w:rFonts w:asciiTheme="minorHAnsi" w:hAnsiTheme="minorHAnsi"/>
-          <w:bCs/>
-          <w:sz w:val="28"/>
-          <w:szCs w:val="28"/>
-        </w:rPr>
-        <w:t xml:space="preserve">, e abbiamo misurato il tempo necessario per le operazioni fondamentali di decomposizione e risoluzione con </w:t>
-      </w:r>
-      <w:bookmarkStart w:id="3" w:name="_GoBack"/>
-      <w:proofErr w:type="spellStart"/>
-      <w:r>
-        <w:rPr>
-          <w:rFonts w:asciiTheme="minorHAnsi" w:hAnsiTheme="minorHAnsi"/>
-          <w:bCs/>
-          <w:i/>
-          <w:iCs/>
-          <w:sz w:val="28"/>
-          <w:szCs w:val="28"/>
-        </w:rPr>
         <w:t>sys.time</w:t>
       </w:r>
-      <w:bookmarkEnd w:id="3"/>
-      <w:proofErr w:type="spellEnd"/>
       <w:r>
         <w:rPr>
           <w:rFonts w:asciiTheme="minorHAnsi" w:hAnsiTheme="minorHAnsi"/>
@@ -3017,7 +3612,6 @@
           <w:szCs w:val="28"/>
         </w:rPr>
       </w:pPr>
-      <w:proofErr w:type="spellStart"/>
       <w:r>
         <w:rPr>
           <w:rFonts w:asciiTheme="minorHAnsi" w:hAnsiTheme="minorHAnsi"/>
@@ -3029,7 +3623,6 @@
         </w:rPr>
         <w:t>chol_size</w:t>
       </w:r>
-      <w:proofErr w:type="spellEnd"/>
       <w:r>
         <w:rPr>
           <w:rFonts w:asciiTheme="minorHAnsi" w:hAnsiTheme="minorHAnsi"/>
@@ -3056,7 +3649,6 @@
           <w:szCs w:val="28"/>
         </w:rPr>
       </w:pPr>
-      <w:proofErr w:type="spellStart"/>
       <w:r>
         <w:rPr>
           <w:rFonts w:asciiTheme="minorHAnsi" w:hAnsiTheme="minorHAnsi"/>
@@ -3068,7 +3660,6 @@
         </w:rPr>
         <w:t>sol_time</w:t>
       </w:r>
-      <w:proofErr w:type="spellEnd"/>
       <w:r>
         <w:rPr>
           <w:rFonts w:asciiTheme="minorHAnsi" w:hAnsiTheme="minorHAnsi"/>
@@ -3095,7 +3686,6 @@
           <w:szCs w:val="28"/>
         </w:rPr>
       </w:pPr>
-      <w:proofErr w:type="spellStart"/>
       <w:r>
         <w:rPr>
           <w:rFonts w:asciiTheme="minorHAnsi" w:hAnsiTheme="minorHAnsi"/>
@@ -3107,7 +3697,6 @@
         </w:rPr>
         <w:t>err</w:t>
       </w:r>
-      <w:proofErr w:type="spellEnd"/>
       <w:r>
         <w:rPr>
           <w:rFonts w:asciiTheme="minorHAnsi" w:hAnsiTheme="minorHAnsi"/>
@@ -3280,7 +3869,7 @@
             <wp:cNvGraphicFramePr/>
             <a:graphic xmlns:a="http://schemas.openxmlformats.org/drawingml/2006/main">
               <a:graphicData uri="http://schemas.openxmlformats.org/drawingml/2006/chart">
-                <c:chart xmlns:c="http://schemas.openxmlformats.org/drawingml/2006/chart" xmlns:r="http://schemas.openxmlformats.org/officeDocument/2006/relationships" r:id="rId13"/>
+                <c:chart xmlns:c="http://schemas.openxmlformats.org/drawingml/2006/chart" xmlns:r="http://schemas.openxmlformats.org/officeDocument/2006/relationships" r:id="rId17"/>
               </a:graphicData>
             </a:graphic>
             <wp14:sizeRelH relativeFrom="margin">
@@ -3338,7 +3927,7 @@
             <wp:cNvGraphicFramePr/>
             <a:graphic xmlns:a="http://schemas.openxmlformats.org/drawingml/2006/main">
               <a:graphicData uri="http://schemas.openxmlformats.org/drawingml/2006/chart">
-                <c:chart xmlns:c="http://schemas.openxmlformats.org/drawingml/2006/chart" xmlns:r="http://schemas.openxmlformats.org/officeDocument/2006/relationships" r:id="rId14"/>
+                <c:chart xmlns:c="http://schemas.openxmlformats.org/drawingml/2006/chart" xmlns:r="http://schemas.openxmlformats.org/officeDocument/2006/relationships" r:id="rId18"/>
               </a:graphicData>
             </a:graphic>
             <wp14:sizeRelH relativeFrom="margin">
@@ -3872,7 +4461,7 @@
             <wp:cNvGraphicFramePr/>
             <a:graphic xmlns:a="http://schemas.openxmlformats.org/drawingml/2006/main">
               <a:graphicData uri="http://schemas.openxmlformats.org/drawingml/2006/chart">
-                <c:chart xmlns:c="http://schemas.openxmlformats.org/drawingml/2006/chart" xmlns:r="http://schemas.openxmlformats.org/officeDocument/2006/relationships" r:id="rId15"/>
+                <c:chart xmlns:c="http://schemas.openxmlformats.org/drawingml/2006/chart" xmlns:r="http://schemas.openxmlformats.org/officeDocument/2006/relationships" r:id="rId19"/>
               </a:graphicData>
             </a:graphic>
           </wp:inline>
@@ -3907,7 +4496,7 @@
             <wp:cNvGraphicFramePr/>
             <a:graphic xmlns:a="http://schemas.openxmlformats.org/drawingml/2006/main">
               <a:graphicData uri="http://schemas.openxmlformats.org/drawingml/2006/chart">
-                <c:chart xmlns:c="http://schemas.openxmlformats.org/drawingml/2006/chart" xmlns:r="http://schemas.openxmlformats.org/officeDocument/2006/relationships" r:id="rId16"/>
+                <c:chart xmlns:c="http://schemas.openxmlformats.org/drawingml/2006/chart" xmlns:r="http://schemas.openxmlformats.org/officeDocument/2006/relationships" r:id="rId20"/>
               </a:graphicData>
             </a:graphic>
           </wp:inline>
@@ -4023,7 +4612,6 @@
         </w:rPr>
         <w:t xml:space="preserve"> matrice </w:t>
       </w:r>
-      <w:proofErr w:type="spellStart"/>
       <w:r>
         <w:rPr>
           <w:rFonts w:asciiTheme="minorHAnsi" w:hAnsiTheme="minorHAnsi"/>
@@ -4035,7 +4623,6 @@
         </w:rPr>
         <w:t>parabolic_fem</w:t>
       </w:r>
-      <w:proofErr w:type="spellEnd"/>
       <w:r>
         <w:rPr>
           <w:rFonts w:asciiTheme="minorHAnsi" w:hAnsiTheme="minorHAnsi"/>
@@ -4302,7 +4889,7 @@
             <wp:cNvGraphicFramePr/>
             <a:graphic xmlns:a="http://schemas.openxmlformats.org/drawingml/2006/main">
               <a:graphicData uri="http://schemas.openxmlformats.org/drawingml/2006/chart">
-                <c:chart xmlns:c="http://schemas.openxmlformats.org/drawingml/2006/chart" xmlns:r="http://schemas.openxmlformats.org/officeDocument/2006/relationships" r:id="rId17"/>
+                <c:chart xmlns:c="http://schemas.openxmlformats.org/drawingml/2006/chart" xmlns:r="http://schemas.openxmlformats.org/officeDocument/2006/relationships" r:id="rId21"/>
               </a:graphicData>
             </a:graphic>
           </wp:inline>
@@ -4338,7 +4925,7 @@
             <wp:cNvGraphicFramePr/>
             <a:graphic xmlns:a="http://schemas.openxmlformats.org/drawingml/2006/main">
               <a:graphicData uri="http://schemas.openxmlformats.org/drawingml/2006/chart">
-                <c:chart xmlns:c="http://schemas.openxmlformats.org/drawingml/2006/chart" xmlns:r="http://schemas.openxmlformats.org/officeDocument/2006/relationships" r:id="rId18"/>
+                <c:chart xmlns:c="http://schemas.openxmlformats.org/drawingml/2006/chart" xmlns:r="http://schemas.openxmlformats.org/officeDocument/2006/relationships" r:id="rId22"/>
               </a:graphicData>
             </a:graphic>
           </wp:inline>
@@ -4404,7 +4991,6 @@
         </w:rPr>
         <w:t xml:space="preserve"> </w:t>
       </w:r>
-      <w:proofErr w:type="spellStart"/>
       <w:r>
         <w:rPr>
           <w:rFonts w:asciiTheme="minorHAnsi" w:hAnsiTheme="minorHAnsi"/>
@@ -4416,7 +5002,6 @@
         </w:rPr>
         <w:t>parabolic_fem</w:t>
       </w:r>
-      <w:proofErr w:type="spellEnd"/>
       <w:r>
         <w:rPr>
           <w:rFonts w:asciiTheme="minorHAnsi" w:hAnsiTheme="minorHAnsi"/>
@@ -4702,7 +5287,7 @@
             <wp:cNvGraphicFramePr/>
             <a:graphic xmlns:a="http://schemas.openxmlformats.org/drawingml/2006/main">
               <a:graphicData uri="http://schemas.openxmlformats.org/drawingml/2006/chart">
-                <c:chart xmlns:c="http://schemas.openxmlformats.org/drawingml/2006/chart" xmlns:r="http://schemas.openxmlformats.org/officeDocument/2006/relationships" r:id="rId19"/>
+                <c:chart xmlns:c="http://schemas.openxmlformats.org/drawingml/2006/chart" xmlns:r="http://schemas.openxmlformats.org/officeDocument/2006/relationships" r:id="rId23"/>
               </a:graphicData>
             </a:graphic>
           </wp:inline>
@@ -4779,7 +5364,6 @@
         </w:rPr>
         <w:t xml:space="preserve">Al crescere della grandezza delle matrici cresce la memoria occupata e il tipo di risoluzione, con una lieve flessione con la matrice </w:t>
       </w:r>
-      <w:proofErr w:type="spellStart"/>
       <w:r>
         <w:rPr>
           <w:rFonts w:asciiTheme="minorHAnsi" w:hAnsiTheme="minorHAnsi"/>
@@ -4791,7 +5375,6 @@
         </w:rPr>
         <w:t>parabolic_fem</w:t>
       </w:r>
-      <w:proofErr w:type="spellEnd"/>
       <w:r>
         <w:rPr>
           <w:rFonts w:asciiTheme="minorHAnsi" w:hAnsiTheme="minorHAnsi"/>
@@ -5252,7 +5835,7 @@
       </w:r>
     </w:p>
     <w:sectPr>
-      <w:footerReference w:type="default" r:id="rId20"/>
+      <w:footerReference w:type="default" r:id="rId24"/>
       <w:type w:val="continuous"/>
       <w:pgSz w:w="12240" w:h="15840"/>
       <w:pgMar w:top="1440" w:right="1800" w:bottom="1440" w:left="1800" w:header="720" w:footer="720" w:gutter="0"/>
@@ -5264,7 +5847,7 @@
 </file>
 
 <file path=word/endnotes.xml><?xml version="1.0" encoding="utf-8"?>
-<w:endnotes xmlns:wpc="http://schemas.microsoft.com/office/word/2010/wordprocessingCanvas" xmlns:cx="http://schemas.microsoft.com/office/drawing/2014/chartex" xmlns:cx1="http://schemas.microsoft.com/office/drawing/2015/9/8/chartex" xmlns:cx2="http://schemas.microsoft.com/office/drawing/2015/10/21/chartex" xmlns:cx3="http://schemas.microsoft.com/office/drawing/2016/5/9/chartex" xmlns:cx4="http://schemas.microsoft.com/office/drawing/2016/5/10/chartex" xmlns:cx5="http://schemas.microsoft.com/office/drawing/2016/5/11/chartex" xmlns:cx6="http://schemas.microsoft.com/office/drawing/2016/5/12/chartex" xmlns:cx7="http://schemas.microsoft.com/office/drawing/2016/5/13/chartex" xmlns:cx8="http://schemas.microsoft.com/office/drawing/2016/5/14/chartex" xmlns:mc="http://schemas.openxmlformats.org/markup-compatibility/2006" xmlns:aink="http://schemas.microsoft.com/office/drawing/2016/ink" xmlns:am3d="http://schemas.microsoft.com/office/drawing/2017/model3d" xmlns:o="urn:schemas-microsoft-com:office:office" xmlns:r="http://schemas.openxmlformats.org/officeDocument/2006/relationships" xmlns:m="http://schemas.openxmlformats.org/officeDocument/2006/math" xmlns:v="urn:schemas-microsoft-com:vml" xmlns:wp14="http://schemas.microsoft.com/office/word/2010/wordprocessingDrawing" xmlns:wp="http://schemas.openxmlformats.org/drawingml/2006/wordprocessingDrawing" xmlns:w10="urn:schemas-microsoft-com:office:word" xmlns:w="http://schemas.openxmlformats.org/wordprocessingml/2006/main" xmlns:w14="http://schemas.microsoft.com/office/word/2010/wordml" xmlns:w15="http://schemas.microsoft.com/office/word/2012/wordml" xmlns:w16cid="http://schemas.microsoft.com/office/word/2016/wordml/cid" xmlns:w16se="http://schemas.microsoft.com/office/word/2015/wordml/symex" xmlns:wpg="http://schemas.microsoft.com/office/word/2010/wordprocessingGroup" xmlns:wpi="http://schemas.microsoft.com/office/word/2010/wordprocessingInk" xmlns:wne="http://schemas.microsoft.com/office/word/2006/wordml" xmlns:wps="http://schemas.microsoft.com/office/word/2010/wordprocessingShape" mc:Ignorable="w14 w15 w16se w16cid wp14">
+<w:endnotes xmlns:wpc="http://schemas.microsoft.com/office/word/2010/wordprocessingCanvas" xmlns:cx="http://schemas.microsoft.com/office/drawing/2014/chartex" xmlns:cx1="http://schemas.microsoft.com/office/drawing/2015/9/8/chartex" xmlns:mc="http://schemas.openxmlformats.org/markup-compatibility/2006" xmlns:o="urn:schemas-microsoft-com:office:office" xmlns:r="http://schemas.openxmlformats.org/officeDocument/2006/relationships" xmlns:m="http://schemas.openxmlformats.org/officeDocument/2006/math" xmlns:v="urn:schemas-microsoft-com:vml" xmlns:wp14="http://schemas.microsoft.com/office/word/2010/wordprocessingDrawing" xmlns:wp="http://schemas.openxmlformats.org/drawingml/2006/wordprocessingDrawing" xmlns:w10="urn:schemas-microsoft-com:office:word" xmlns:w="http://schemas.openxmlformats.org/wordprocessingml/2006/main" xmlns:w14="http://schemas.microsoft.com/office/word/2010/wordml" xmlns:w15="http://schemas.microsoft.com/office/word/2012/wordml" xmlns:w16se="http://schemas.microsoft.com/office/word/2015/wordml/symex" xmlns:wpg="http://schemas.microsoft.com/office/word/2010/wordprocessingGroup" xmlns:wpi="http://schemas.microsoft.com/office/word/2010/wordprocessingInk" xmlns:wne="http://schemas.microsoft.com/office/word/2006/wordml" xmlns:wps="http://schemas.microsoft.com/office/word/2010/wordprocessingShape" mc:Ignorable="w14 w15 w16se wp14">
   <w:endnote w:type="separator" w:id="-1">
     <w:p>
       <w:pPr>
@@ -5289,7 +5872,7 @@
 </file>
 
 <file path=word/footer1.xml><?xml version="1.0" encoding="utf-8"?>
-<w:ftr xmlns:wpc="http://schemas.microsoft.com/office/word/2010/wordprocessingCanvas" xmlns:cx="http://schemas.microsoft.com/office/drawing/2014/chartex" xmlns:cx1="http://schemas.microsoft.com/office/drawing/2015/9/8/chartex" xmlns:cx2="http://schemas.microsoft.com/office/drawing/2015/10/21/chartex" xmlns:cx3="http://schemas.microsoft.com/office/drawing/2016/5/9/chartex" xmlns:cx4="http://schemas.microsoft.com/office/drawing/2016/5/10/chartex" xmlns:cx5="http://schemas.microsoft.com/office/drawing/2016/5/11/chartex" xmlns:cx6="http://schemas.microsoft.com/office/drawing/2016/5/12/chartex" xmlns:cx7="http://schemas.microsoft.com/office/drawing/2016/5/13/chartex" xmlns:cx8="http://schemas.microsoft.com/office/drawing/2016/5/14/chartex" xmlns:mc="http://schemas.openxmlformats.org/markup-compatibility/2006" xmlns:aink="http://schemas.microsoft.com/office/drawing/2016/ink" xmlns:am3d="http://schemas.microsoft.com/office/drawing/2017/model3d" xmlns:o="urn:schemas-microsoft-com:office:office" xmlns:r="http://schemas.openxmlformats.org/officeDocument/2006/relationships" xmlns:m="http://schemas.openxmlformats.org/officeDocument/2006/math" xmlns:v="urn:schemas-microsoft-com:vml" xmlns:wp14="http://schemas.microsoft.com/office/word/2010/wordprocessingDrawing" xmlns:wp="http://schemas.openxmlformats.org/drawingml/2006/wordprocessingDrawing" xmlns:w10="urn:schemas-microsoft-com:office:word" xmlns:w="http://schemas.openxmlformats.org/wordprocessingml/2006/main" xmlns:w14="http://schemas.microsoft.com/office/word/2010/wordml" xmlns:w15="http://schemas.microsoft.com/office/word/2012/wordml" xmlns:w16cid="http://schemas.microsoft.com/office/word/2016/wordml/cid" xmlns:w16se="http://schemas.microsoft.com/office/word/2015/wordml/symex" xmlns:wpg="http://schemas.microsoft.com/office/word/2010/wordprocessingGroup" xmlns:wpi="http://schemas.microsoft.com/office/word/2010/wordprocessingInk" xmlns:wne="http://schemas.microsoft.com/office/word/2006/wordml" xmlns:wps="http://schemas.microsoft.com/office/word/2010/wordprocessingShape" mc:Ignorable="w14 w15 w16se w16cid wp14">
+<w:ftr xmlns:wpc="http://schemas.microsoft.com/office/word/2010/wordprocessingCanvas" xmlns:cx="http://schemas.microsoft.com/office/drawing/2014/chartex" xmlns:cx1="http://schemas.microsoft.com/office/drawing/2015/9/8/chartex" xmlns:mc="http://schemas.openxmlformats.org/markup-compatibility/2006" xmlns:o="urn:schemas-microsoft-com:office:office" xmlns:r="http://schemas.openxmlformats.org/officeDocument/2006/relationships" xmlns:m="http://schemas.openxmlformats.org/officeDocument/2006/math" xmlns:v="urn:schemas-microsoft-com:vml" xmlns:wp14="http://schemas.microsoft.com/office/word/2010/wordprocessingDrawing" xmlns:wp="http://schemas.openxmlformats.org/drawingml/2006/wordprocessingDrawing" xmlns:w10="urn:schemas-microsoft-com:office:word" xmlns:w="http://schemas.openxmlformats.org/wordprocessingml/2006/main" xmlns:w14="http://schemas.microsoft.com/office/word/2010/wordml" xmlns:w15="http://schemas.microsoft.com/office/word/2012/wordml" xmlns:w16se="http://schemas.microsoft.com/office/word/2015/wordml/symex" xmlns:wpg="http://schemas.microsoft.com/office/word/2010/wordprocessingGroup" xmlns:wpi="http://schemas.microsoft.com/office/word/2010/wordprocessingInk" xmlns:wne="http://schemas.microsoft.com/office/word/2006/wordml" xmlns:wps="http://schemas.microsoft.com/office/word/2010/wordprocessingShape" mc:Ignorable="w14 w15 w16se wp14">
   <w:sdt>
     <w:sdtPr>
       <w:id w:val="-301008834"/>
@@ -5315,7 +5898,10 @@
           <w:fldChar w:fldCharType="separate"/>
         </w:r>
         <w:r>
-          <w:t>2</w:t>
+          <w:rPr>
+            <w:noProof/>
+          </w:rPr>
+          <w:t>6</w:t>
         </w:r>
         <w:r>
           <w:fldChar w:fldCharType="end"/>
@@ -5332,7 +5918,7 @@
 </file>
 
 <file path=word/footnotes.xml><?xml version="1.0" encoding="utf-8"?>
-<w:footnotes xmlns:wpc="http://schemas.microsoft.com/office/word/2010/wordprocessingCanvas" xmlns:cx="http://schemas.microsoft.com/office/drawing/2014/chartex" xmlns:cx1="http://schemas.microsoft.com/office/drawing/2015/9/8/chartex" xmlns:cx2="http://schemas.microsoft.com/office/drawing/2015/10/21/chartex" xmlns:cx3="http://schemas.microsoft.com/office/drawing/2016/5/9/chartex" xmlns:cx4="http://schemas.microsoft.com/office/drawing/2016/5/10/chartex" xmlns:cx5="http://schemas.microsoft.com/office/drawing/2016/5/11/chartex" xmlns:cx6="http://schemas.microsoft.com/office/drawing/2016/5/12/chartex" xmlns:cx7="http://schemas.microsoft.com/office/drawing/2016/5/13/chartex" xmlns:cx8="http://schemas.microsoft.com/office/drawing/2016/5/14/chartex" xmlns:mc="http://schemas.openxmlformats.org/markup-compatibility/2006" xmlns:aink="http://schemas.microsoft.com/office/drawing/2016/ink" xmlns:am3d="http://schemas.microsoft.com/office/drawing/2017/model3d" xmlns:o="urn:schemas-microsoft-com:office:office" xmlns:r="http://schemas.openxmlformats.org/officeDocument/2006/relationships" xmlns:m="http://schemas.openxmlformats.org/officeDocument/2006/math" xmlns:v="urn:schemas-microsoft-com:vml" xmlns:wp14="http://schemas.microsoft.com/office/word/2010/wordprocessingDrawing" xmlns:wp="http://schemas.openxmlformats.org/drawingml/2006/wordprocessingDrawing" xmlns:w10="urn:schemas-microsoft-com:office:word" xmlns:w="http://schemas.openxmlformats.org/wordprocessingml/2006/main" xmlns:w14="http://schemas.microsoft.com/office/word/2010/wordml" xmlns:w15="http://schemas.microsoft.com/office/word/2012/wordml" xmlns:w16cid="http://schemas.microsoft.com/office/word/2016/wordml/cid" xmlns:w16se="http://schemas.microsoft.com/office/word/2015/wordml/symex" xmlns:wpg="http://schemas.microsoft.com/office/word/2010/wordprocessingGroup" xmlns:wpi="http://schemas.microsoft.com/office/word/2010/wordprocessingInk" xmlns:wne="http://schemas.microsoft.com/office/word/2006/wordml" xmlns:wps="http://schemas.microsoft.com/office/word/2010/wordprocessingShape" mc:Ignorable="w14 w15 w16se w16cid wp14">
+<w:footnotes xmlns:wpc="http://schemas.microsoft.com/office/word/2010/wordprocessingCanvas" xmlns:cx="http://schemas.microsoft.com/office/drawing/2014/chartex" xmlns:cx1="http://schemas.microsoft.com/office/drawing/2015/9/8/chartex" xmlns:mc="http://schemas.openxmlformats.org/markup-compatibility/2006" xmlns:o="urn:schemas-microsoft-com:office:office" xmlns:r="http://schemas.openxmlformats.org/officeDocument/2006/relationships" xmlns:m="http://schemas.openxmlformats.org/officeDocument/2006/math" xmlns:v="urn:schemas-microsoft-com:vml" xmlns:wp14="http://schemas.microsoft.com/office/word/2010/wordprocessingDrawing" xmlns:wp="http://schemas.openxmlformats.org/drawingml/2006/wordprocessingDrawing" xmlns:w10="urn:schemas-microsoft-com:office:word" xmlns:w="http://schemas.openxmlformats.org/wordprocessingml/2006/main" xmlns:w14="http://schemas.microsoft.com/office/word/2010/wordml" xmlns:w15="http://schemas.microsoft.com/office/word/2012/wordml" xmlns:w16se="http://schemas.microsoft.com/office/word/2015/wordml/symex" xmlns:wpg="http://schemas.microsoft.com/office/word/2010/wordprocessingGroup" xmlns:wpi="http://schemas.microsoft.com/office/word/2010/wordprocessingInk" xmlns:wne="http://schemas.microsoft.com/office/word/2006/wordml" xmlns:wps="http://schemas.microsoft.com/office/word/2010/wordprocessingShape" mc:Ignorable="w14 w15 w16se wp14">
   <w:footnote w:type="separator" w:id="-1">
     <w:p>
       <w:pPr>
@@ -5357,7 +5943,7 @@
 </file>
 
 <file path=word/numbering.xml><?xml version="1.0" encoding="utf-8"?>
-<w:numbering xmlns:wpc="http://schemas.microsoft.com/office/word/2010/wordprocessingCanvas" xmlns:cx="http://schemas.microsoft.com/office/drawing/2014/chartex" xmlns:cx1="http://schemas.microsoft.com/office/drawing/2015/9/8/chartex" xmlns:cx2="http://schemas.microsoft.com/office/drawing/2015/10/21/chartex" xmlns:cx3="http://schemas.microsoft.com/office/drawing/2016/5/9/chartex" xmlns:cx4="http://schemas.microsoft.com/office/drawing/2016/5/10/chartex" xmlns:cx5="http://schemas.microsoft.com/office/drawing/2016/5/11/chartex" xmlns:cx6="http://schemas.microsoft.com/office/drawing/2016/5/12/chartex" xmlns:cx7="http://schemas.microsoft.com/office/drawing/2016/5/13/chartex" xmlns:cx8="http://schemas.microsoft.com/office/drawing/2016/5/14/chartex" xmlns:mc="http://schemas.openxmlformats.org/markup-compatibility/2006" xmlns:aink="http://schemas.microsoft.com/office/drawing/2016/ink" xmlns:am3d="http://schemas.microsoft.com/office/drawing/2017/model3d" xmlns:o="urn:schemas-microsoft-com:office:office" xmlns:r="http://schemas.openxmlformats.org/officeDocument/2006/relationships" xmlns:m="http://schemas.openxmlformats.org/officeDocument/2006/math" xmlns:v="urn:schemas-microsoft-com:vml" xmlns:wp14="http://schemas.microsoft.com/office/word/2010/wordprocessingDrawing" xmlns:wp="http://schemas.openxmlformats.org/drawingml/2006/wordprocessingDrawing" xmlns:w10="urn:schemas-microsoft-com:office:word" xmlns:w="http://schemas.openxmlformats.org/wordprocessingml/2006/main" xmlns:w14="http://schemas.microsoft.com/office/word/2010/wordml" xmlns:w15="http://schemas.microsoft.com/office/word/2012/wordml" xmlns:w16cid="http://schemas.microsoft.com/office/word/2016/wordml/cid" xmlns:w16se="http://schemas.microsoft.com/office/word/2015/wordml/symex" xmlns:wpg="http://schemas.microsoft.com/office/word/2010/wordprocessingGroup" xmlns:wpi="http://schemas.microsoft.com/office/word/2010/wordprocessingInk" xmlns:wne="http://schemas.microsoft.com/office/word/2006/wordml" xmlns:wps="http://schemas.microsoft.com/office/word/2010/wordprocessingShape" mc:Ignorable="w14 w15 w16se w16cid wp14">
+<w:numbering xmlns:wpc="http://schemas.microsoft.com/office/word/2010/wordprocessingCanvas" xmlns:cx="http://schemas.microsoft.com/office/drawing/2014/chartex" xmlns:cx1="http://schemas.microsoft.com/office/drawing/2015/9/8/chartex" xmlns:mc="http://schemas.openxmlformats.org/markup-compatibility/2006" xmlns:o="urn:schemas-microsoft-com:office:office" xmlns:r="http://schemas.openxmlformats.org/officeDocument/2006/relationships" xmlns:m="http://schemas.openxmlformats.org/officeDocument/2006/math" xmlns:v="urn:schemas-microsoft-com:vml" xmlns:wp14="http://schemas.microsoft.com/office/word/2010/wordprocessingDrawing" xmlns:wp="http://schemas.openxmlformats.org/drawingml/2006/wordprocessingDrawing" xmlns:w10="urn:schemas-microsoft-com:office:word" xmlns:w="http://schemas.openxmlformats.org/wordprocessingml/2006/main" xmlns:w14="http://schemas.microsoft.com/office/word/2010/wordml" xmlns:w15="http://schemas.microsoft.com/office/word/2012/wordml" xmlns:w16se="http://schemas.microsoft.com/office/word/2015/wordml/symex" xmlns:wpg="http://schemas.microsoft.com/office/word/2010/wordprocessingGroup" xmlns:wpi="http://schemas.microsoft.com/office/word/2010/wordprocessingInk" xmlns:wne="http://schemas.microsoft.com/office/word/2006/wordml" xmlns:wps="http://schemas.microsoft.com/office/word/2010/wordprocessingShape" mc:Ignorable="w14 w15 w16se wp14">
   <w:abstractNum w:abstractNumId="0" w15:restartNumberingAfterBreak="0">
     <w:nsid w:val="070D344F"/>
     <w:multiLevelType w:val="hybridMultilevel"/>
@@ -5830,7 +6416,7 @@
 </file>
 
 <file path=word/styles.xml><?xml version="1.0" encoding="utf-8"?>
-<w:styles xmlns:mc="http://schemas.openxmlformats.org/markup-compatibility/2006" xmlns:r="http://schemas.openxmlformats.org/officeDocument/2006/relationships" xmlns:w="http://schemas.openxmlformats.org/wordprocessingml/2006/main" xmlns:w14="http://schemas.microsoft.com/office/word/2010/wordml" xmlns:w15="http://schemas.microsoft.com/office/word/2012/wordml" xmlns:w16cid="http://schemas.microsoft.com/office/word/2016/wordml/cid" xmlns:w16se="http://schemas.microsoft.com/office/word/2015/wordml/symex" mc:Ignorable="w14 w15 w16se w16cid">
+<w:styles xmlns:mc="http://schemas.openxmlformats.org/markup-compatibility/2006" xmlns:r="http://schemas.openxmlformats.org/officeDocument/2006/relationships" xmlns:w="http://schemas.openxmlformats.org/wordprocessingml/2006/main" xmlns:w14="http://schemas.microsoft.com/office/word/2010/wordml" xmlns:w15="http://schemas.microsoft.com/office/word/2012/wordml" xmlns:w16se="http://schemas.microsoft.com/office/word/2015/wordml/symex" mc:Ignorable="w14 w15 w16se">
   <w:docDefaults>
     <w:rPrDefault>
       <w:rPr>
@@ -5840,7 +6426,7 @@
     </w:rPrDefault>
     <w:pPrDefault/>
   </w:docDefaults>
-  <w:latentStyles w:defLockedState="0" w:defUIPriority="0" w:defSemiHidden="0" w:defUnhideWhenUsed="0" w:defQFormat="0" w:count="377">
+  <w:latentStyles w:defLockedState="0" w:defUIPriority="0" w:defSemiHidden="0" w:defUnhideWhenUsed="0" w:defQFormat="0" w:count="371">
     <w:lsdException w:name="Normal" w:qFormat="1"/>
     <w:lsdException w:name="heading 1" w:qFormat="1"/>
     <w:lsdException w:name="heading 2" w:qFormat="1"/>
@@ -6205,12 +6791,6 @@
     <w:lsdException w:name="List Table 5 Dark Accent 6" w:uiPriority="50"/>
     <w:lsdException w:name="List Table 6 Colorful Accent 6" w:uiPriority="51"/>
     <w:lsdException w:name="List Table 7 Colorful Accent 6" w:uiPriority="52"/>
-    <w:lsdException w:name="Mention" w:semiHidden="1" w:uiPriority="99" w:unhideWhenUsed="1"/>
-    <w:lsdException w:name="Smart Hyperlink" w:semiHidden="1" w:uiPriority="99" w:unhideWhenUsed="1"/>
-    <w:lsdException w:name="Hashtag" w:semiHidden="1" w:uiPriority="99" w:unhideWhenUsed="1"/>
-    <w:lsdException w:name="Unresolved Mention" w:semiHidden="1" w:uiPriority="99" w:unhideWhenUsed="1"/>
-    <w:lsdException w:name="Smart Link" w:semiHidden="1" w:uiPriority="99" w:unhideWhenUsed="1"/>
-    <w:lsdException w:name="Smart Link Error" w:semiHidden="1" w:uiPriority="99" w:unhideWhenUsed="1"/>
   </w:latentStyles>
   <w:style w:type="paragraph" w:default="1" w:styleId="Normale">
     <w:name w:val="Normal"/>
@@ -6568,12 +7148,30 @@
     <w:name w:val="Hyperlink"/>
     <w:basedOn w:val="Carpredefinitoparagrafo"/>
     <w:uiPriority w:val="99"/>
-    <w:semiHidden/>
     <w:unhideWhenUsed/>
     <w:rsid w:val="00115710"/>
     <w:rPr>
       <w:color w:val="0000FF"/>
       <w:u w:val="single"/>
+    </w:rPr>
+  </w:style>
+  <w:style w:type="paragraph" w:styleId="Didascalia">
+    <w:name w:val="caption"/>
+    <w:basedOn w:val="Normale"/>
+    <w:next w:val="Normale"/>
+    <w:semiHidden/>
+    <w:unhideWhenUsed/>
+    <w:qFormat/>
+    <w:rsid w:val="00127FC9"/>
+    <w:pPr>
+      <w:spacing w:after="200" w:line="240" w:lineRule="auto"/>
+    </w:pPr>
+    <w:rPr>
+      <w:i/>
+      <w:iCs/>
+      <w:color w:val="1F497D" w:themeColor="text2"/>
+      <w:sz w:val="18"/>
+      <w:szCs w:val="18"/>
     </w:rPr>
   </w:style>
 </w:styles>
@@ -6619,6 +7217,7 @@
           </a:p>
         </c:rich>
       </c:tx>
+      <c:layout/>
       <c:overlay val="0"/>
       <c:spPr>
         <a:noFill/>
@@ -7132,6 +7731,7 @@
     </c:plotArea>
     <c:legend>
       <c:legendPos val="r"/>
+      <c:layout/>
       <c:overlay val="0"/>
       <c:spPr>
         <a:noFill/>
@@ -7163,6 +7763,7 @@
     </c:legend>
     <c:plotVisOnly val="1"/>
     <c:dispBlanksAs val="zero"/>
+    <c:showDLblsOverMax val="0"/>
     <c:extLst>
       <c:ext xmlns:c16r3="http://schemas.microsoft.com/office/drawing/2017/03/chart" uri="{56B9EC1D-385E-4148-901F-78D8002777C0}">
         <c16r3:dataDisplayOptions16>
@@ -7170,7 +7771,6 @@
         </c16r3:dataDisplayOptions16>
       </c:ext>
     </c:extLst>
-    <c:showDLblsOverMax val="0"/>
   </c:chart>
   <c:spPr>
     <a:solidFill>
@@ -7738,6 +8338,7 @@
     </c:plotArea>
     <c:legend>
       <c:legendPos val="r"/>
+      <c:layout/>
       <c:overlay val="0"/>
       <c:spPr>
         <a:noFill/>
@@ -7769,6 +8370,7 @@
     </c:legend>
     <c:plotVisOnly val="1"/>
     <c:dispBlanksAs val="gap"/>
+    <c:showDLblsOverMax val="0"/>
     <c:extLst>
       <c:ext xmlns:c16r3="http://schemas.microsoft.com/office/drawing/2017/03/chart" uri="{56B9EC1D-385E-4148-901F-78D8002777C0}">
         <c16r3:dataDisplayOptions16>
@@ -7776,7 +8378,6 @@
         </c16r3:dataDisplayOptions16>
       </c:ext>
     </c:extLst>
-    <c:showDLblsOverMax val="0"/>
   </c:chart>
   <c:spPr>
     <a:solidFill>
@@ -7844,6 +8445,7 @@
           </a:p>
         </c:rich>
       </c:tx>
+      <c:layout/>
       <c:overlay val="0"/>
       <c:spPr>
         <a:noFill/>
@@ -8399,6 +9001,7 @@
     </c:plotArea>
     <c:legend>
       <c:legendPos val="r"/>
+      <c:layout/>
       <c:overlay val="0"/>
       <c:spPr>
         <a:noFill/>
@@ -8430,6 +9033,7 @@
     </c:legend>
     <c:plotVisOnly val="1"/>
     <c:dispBlanksAs val="gap"/>
+    <c:showDLblsOverMax val="0"/>
     <c:extLst>
       <c:ext xmlns:c16r3="http://schemas.microsoft.com/office/drawing/2017/03/chart" uri="{56B9EC1D-385E-4148-901F-78D8002777C0}">
         <c16r3:dataDisplayOptions16>
@@ -8437,7 +9041,6 @@
         </c16r3:dataDisplayOptions16>
       </c:ext>
     </c:extLst>
-    <c:showDLblsOverMax val="0"/>
   </c:chart>
   <c:spPr>
     <a:solidFill>
@@ -8510,6 +9113,7 @@
           </a:p>
         </c:rich>
       </c:tx>
+      <c:layout/>
       <c:overlay val="0"/>
       <c:spPr>
         <a:noFill/>
@@ -9065,6 +9669,7 @@
     </c:plotArea>
     <c:legend>
       <c:legendPos val="r"/>
+      <c:layout/>
       <c:overlay val="0"/>
       <c:spPr>
         <a:noFill/>
@@ -9096,6 +9701,7 @@
     </c:legend>
     <c:plotVisOnly val="1"/>
     <c:dispBlanksAs val="gap"/>
+    <c:showDLblsOverMax val="0"/>
     <c:extLst>
       <c:ext xmlns:c16r3="http://schemas.microsoft.com/office/drawing/2017/03/chart" uri="{56B9EC1D-385E-4148-901F-78D8002777C0}">
         <c16r3:dataDisplayOptions16>
@@ -9103,7 +9709,6 @@
         </c16r3:dataDisplayOptions16>
       </c:ext>
     </c:extLst>
-    <c:showDLblsOverMax val="0"/>
   </c:chart>
   <c:spPr>
     <a:solidFill>
@@ -9734,6 +10339,7 @@
     </c:plotArea>
     <c:legend>
       <c:legendPos val="r"/>
+      <c:layout/>
       <c:overlay val="0"/>
       <c:spPr>
         <a:noFill/>
@@ -9765,6 +10371,7 @@
     </c:legend>
     <c:plotVisOnly val="1"/>
     <c:dispBlanksAs val="zero"/>
+    <c:showDLblsOverMax val="0"/>
     <c:extLst>
       <c:ext xmlns:c16r3="http://schemas.microsoft.com/office/drawing/2017/03/chart" uri="{56B9EC1D-385E-4148-901F-78D8002777C0}">
         <c16r3:dataDisplayOptions16>
@@ -9772,7 +10379,6 @@
         </c16r3:dataDisplayOptions16>
       </c:ext>
     </c:extLst>
-    <c:showDLblsOverMax val="0"/>
   </c:chart>
   <c:spPr>
     <a:solidFill>
@@ -9840,6 +10446,7 @@
           </a:p>
         </c:rich>
       </c:tx>
+      <c:layout/>
       <c:overlay val="0"/>
       <c:spPr>
         <a:noFill/>
@@ -10395,6 +11002,7 @@
     </c:plotArea>
     <c:legend>
       <c:legendPos val="r"/>
+      <c:layout/>
       <c:overlay val="0"/>
       <c:spPr>
         <a:noFill/>
@@ -10426,6 +11034,7 @@
     </c:legend>
     <c:plotVisOnly val="1"/>
     <c:dispBlanksAs val="gap"/>
+    <c:showDLblsOverMax val="0"/>
     <c:extLst>
       <c:ext xmlns:c16r3="http://schemas.microsoft.com/office/drawing/2017/03/chart" uri="{56B9EC1D-385E-4148-901F-78D8002777C0}">
         <c16r3:dataDisplayOptions16>
@@ -10433,7 +11042,6 @@
         </c16r3:dataDisplayOptions16>
       </c:ext>
     </c:extLst>
-    <c:showDLblsOverMax val="0"/>
   </c:chart>
   <c:spPr>
     <a:solidFill>
@@ -10501,6 +11109,7 @@
           </a:p>
         </c:rich>
       </c:tx>
+      <c:layout/>
       <c:overlay val="0"/>
       <c:spPr>
         <a:noFill/>
@@ -11056,6 +11665,7 @@
     </c:plotArea>
     <c:legend>
       <c:legendPos val="r"/>
+      <c:layout/>
       <c:overlay val="0"/>
       <c:spPr>
         <a:noFill/>
@@ -11087,6 +11697,7 @@
     </c:legend>
     <c:plotVisOnly val="1"/>
     <c:dispBlanksAs val="gap"/>
+    <c:showDLblsOverMax val="0"/>
     <c:extLst>
       <c:ext xmlns:c16r3="http://schemas.microsoft.com/office/drawing/2017/03/chart" uri="{56B9EC1D-385E-4148-901F-78D8002777C0}">
         <c16r3:dataDisplayOptions16>
@@ -11094,7 +11705,6 @@
         </c16r3:dataDisplayOptions16>
       </c:ext>
     </c:extLst>
-    <c:showDLblsOverMax val="0"/>
   </c:chart>
   <c:spPr>
     <a:solidFill>
@@ -15211,7 +15821,7 @@
 </file>
 
 <file path=customXml/itemProps1.xml><?xml version="1.0" encoding="utf-8"?>
-<ds:datastoreItem xmlns:ds="http://schemas.openxmlformats.org/officeDocument/2006/customXml" ds:itemID="{6D5585C4-31F7-48C6-ABC9-FF8B46454916}">
+<ds:datastoreItem xmlns:ds="http://schemas.openxmlformats.org/officeDocument/2006/customXml" ds:itemID="{3EFF899A-6B01-4D82-BF25-0EB9C6B9EEFD}">
   <ds:schemaRefs>
     <ds:schemaRef ds:uri="http://schemas.openxmlformats.org/officeDocument/2006/bibliography"/>
   </ds:schemaRefs>

</xml_diff>